<commit_message>
penjadwalan ulang seminar, mengirim kembali file seminar
</commit_message>
<xml_diff>
--- a/public/uploads/template_ba_kp/template_ba_kp.docx
+++ b/public/uploads/template_ba_kp/template_ba_kp.docx
@@ -1,6 +1,6 @@
 
 <file path=word/document.xml><?xml version="1.0" encoding="utf-8"?>
-<w:document xmlns:wpc="http://schemas.microsoft.com/office/word/2010/wordprocessingCanvas" xmlns:cx="http://schemas.microsoft.com/office/drawing/2014/chartex" xmlns:cx1="http://schemas.microsoft.com/office/drawing/2015/9/8/chartex" xmlns:cx2="http://schemas.microsoft.com/office/drawing/2015/10/21/chartex" xmlns:cx3="http://schemas.microsoft.com/office/drawing/2016/5/9/chartex" xmlns:cx4="http://schemas.microsoft.com/office/drawing/2016/5/10/chartex" xmlns:cx5="http://schemas.microsoft.com/office/drawing/2016/5/11/chartex" xmlns:cx6="http://schemas.microsoft.com/office/drawing/2016/5/12/chartex" xmlns:cx7="http://schemas.microsoft.com/office/drawing/2016/5/13/chartex" xmlns:cx8="http://schemas.microsoft.com/office/drawing/2016/5/14/chartex" xmlns:mc="http://schemas.openxmlformats.org/markup-compatibility/2006" xmlns:aink="http://schemas.microsoft.com/office/drawing/2016/ink" xmlns:am3d="http://schemas.microsoft.com/office/drawing/2017/model3d" xmlns:o="urn:schemas-microsoft-com:office:office" xmlns:oel="http://schemas.microsoft.com/office/2019/extlst" xmlns:r="http://schemas.openxmlformats.org/officeDocument/2006/relationships" xmlns:m="http://schemas.openxmlformats.org/officeDocument/2006/math" xmlns:v="urn:schemas-microsoft-com:vml" xmlns:wp14="http://schemas.microsoft.com/office/word/2010/wordprocessingDrawing" xmlns:wp="http://schemas.openxmlformats.org/drawingml/2006/wordprocessingDrawing" xmlns:w10="urn:schemas-microsoft-com:office:word" xmlns:w="http://schemas.openxmlformats.org/wordprocessingml/2006/main" xmlns:w14="http://schemas.microsoft.com/office/word/2010/wordml" xmlns:w15="http://schemas.microsoft.com/office/word/2012/wordml" xmlns:w16cex="http://schemas.microsoft.com/office/word/2018/wordml/cex" xmlns:w16cid="http://schemas.microsoft.com/office/word/2016/wordml/cid" xmlns:w16="http://schemas.microsoft.com/office/word/2018/wordml" xmlns:w16du="http://schemas.microsoft.com/office/word/2023/wordml/word16du" xmlns:w16sdtdh="http://schemas.microsoft.com/office/word/2020/wordml/sdtdatahash" xmlns:w16se="http://schemas.microsoft.com/office/word/2015/wordml/symex" xmlns:wpg="http://schemas.microsoft.com/office/word/2010/wordprocessingGroup" xmlns:wpi="http://schemas.microsoft.com/office/word/2010/wordprocessingInk" xmlns:wne="http://schemas.microsoft.com/office/word/2006/wordml" xmlns:wps="http://schemas.microsoft.com/office/word/2010/wordprocessingShape" mc:Ignorable="w14 w15 w16se w16cid w16 w16cex w16sdtdh wp14">
+<w:document xmlns:wpc="http://schemas.microsoft.com/office/word/2010/wordprocessingCanvas" xmlns:cx="http://schemas.microsoft.com/office/drawing/2014/chartex" xmlns:cx1="http://schemas.microsoft.com/office/drawing/2015/9/8/chartex" xmlns:cx2="http://schemas.microsoft.com/office/drawing/2015/10/21/chartex" xmlns:cx3="http://schemas.microsoft.com/office/drawing/2016/5/9/chartex" xmlns:cx4="http://schemas.microsoft.com/office/drawing/2016/5/10/chartex" xmlns:cx5="http://schemas.microsoft.com/office/drawing/2016/5/11/chartex" xmlns:cx6="http://schemas.microsoft.com/office/drawing/2016/5/12/chartex" xmlns:cx7="http://schemas.microsoft.com/office/drawing/2016/5/13/chartex" xmlns:cx8="http://schemas.microsoft.com/office/drawing/2016/5/14/chartex" xmlns:mc="http://schemas.openxmlformats.org/markup-compatibility/2006" xmlns:aink="http://schemas.microsoft.com/office/drawing/2016/ink" xmlns:am3d="http://schemas.microsoft.com/office/drawing/2017/model3d" xmlns:o="urn:schemas-microsoft-com:office:office" xmlns:oel="http://schemas.microsoft.com/office/2019/extlst" xmlns:r="http://schemas.openxmlformats.org/officeDocument/2006/relationships" xmlns:m="http://schemas.openxmlformats.org/officeDocument/2006/math" xmlns:v="urn:schemas-microsoft-com:vml" xmlns:wp14="http://schemas.microsoft.com/office/word/2010/wordprocessingDrawing" xmlns:wp="http://schemas.openxmlformats.org/drawingml/2006/wordprocessingDrawing" xmlns:w10="urn:schemas-microsoft-com:office:word" xmlns:w="http://schemas.openxmlformats.org/wordprocessingml/2006/main" xmlns:w14="http://schemas.microsoft.com/office/word/2010/wordml" xmlns:w15="http://schemas.microsoft.com/office/word/2012/wordml" xmlns:w16cex="http://schemas.microsoft.com/office/word/2018/wordml/cex" xmlns:w16cid="http://schemas.microsoft.com/office/word/2016/wordml/cid" xmlns:w16="http://schemas.microsoft.com/office/word/2018/wordml" xmlns:w16sdtdh="http://schemas.microsoft.com/office/word/2020/wordml/sdtdatahash" xmlns:w16se="http://schemas.microsoft.com/office/word/2015/wordml/symex" xmlns:wpg="http://schemas.microsoft.com/office/word/2010/wordprocessingGroup" xmlns:wpi="http://schemas.microsoft.com/office/word/2010/wordprocessingInk" xmlns:wne="http://schemas.microsoft.com/office/word/2006/wordml" xmlns:wps="http://schemas.microsoft.com/office/word/2010/wordprocessingShape" mc:Ignorable="w14 w15 w16se w16cid w16 w16cex w16sdtdh wp14">
   <w:body>
     <w:p>
       <w:pPr>
@@ -120,7 +120,7 @@
           </mc:Choice>
           <mc:Fallback>
             <w:pict>
-              <v:rect w14:anchorId="36830B78" id="Rectangle 4" o:spid="_x0000_s1026" style="position:absolute;left:0;text-align:left;margin-left:31pt;margin-top:-2pt;width:417.75pt;height:35.8pt;z-index:251658240;visibility:visible;mso-wrap-style:square;mso-wrap-distance-left:9pt;mso-wrap-distance-top:0;mso-wrap-distance-right:9pt;mso-wrap-distance-bottom:0;mso-position-horizontal:absolute;mso-position-horizontal-relative:text;mso-position-vertical:absolute;mso-position-vertical-relative:text;v-text-anchor:top" o:gfxdata="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" filled="f">
+              <v:rect w14:anchorId="36830B78" id="Rectangle 4" o:spid="_x0000_s1026" style="position:absolute;left:0;text-align:left;margin-left:31pt;margin-top:-2pt;width:417.75pt;height:35.8pt;z-index:251658240;visibility:visible;mso-wrap-style:square;mso-wrap-distance-left:9pt;mso-wrap-distance-top:0;mso-wrap-distance-right:9pt;mso-wrap-distance-bottom:0;mso-position-horizontal:absolute;mso-position-horizontal-relative:text;mso-position-vertical:absolute;mso-position-vertical-relative:text;v-text-anchor:top" o:gfxdata="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" filled="f">
                 <v:stroke startarrowwidth="narrow" startarrowlength="short" endarrowwidth="narrow" endarrowlength="short"/>
                 <v:textbox inset="2.53958mm,1.2694mm,2.53958mm,1.2694mm">
                   <w:txbxContent>
@@ -1479,7 +1479,7 @@
         <w:rPr>
           <w:rFonts w:ascii="Times New Roman" w:eastAsia="Times New Roman" w:hAnsi="Times New Roman" w:cs="Times New Roman"/>
         </w:rPr>
-        <w:t>Rudi Santoso / Endang Sri Lestari</w:t>
+        <w:t>Rudi Santoso</w:t>
       </w:r>
     </w:p>
     <w:p>
@@ -1494,7 +1494,7 @@
         <w:rPr>
           <w:rFonts w:ascii="Times New Roman" w:eastAsia="Times New Roman" w:hAnsi="Times New Roman" w:cs="Times New Roman"/>
         </w:rPr>
-        <w:t>NIP. 197906062009101002 / 196512202007012001</w:t>
+        <w:t>NIP. 197906062009101002</w:t>
       </w:r>
     </w:p>
     <w:p>
@@ -1677,7 +1677,7 @@
           </mc:Choice>
           <mc:Fallback>
             <w:pict>
-              <v:rect w14:anchorId="49C09A32" id="Rectangle 3" o:spid="_x0000_s1027" style="position:absolute;margin-left:30pt;margin-top:-1pt;width:415.5pt;height:37.5pt;z-index:251659264;visibility:visible;mso-wrap-style:square;mso-wrap-distance-left:9pt;mso-wrap-distance-top:0;mso-wrap-distance-right:9pt;mso-wrap-distance-bottom:0;mso-position-horizontal:absolute;mso-position-horizontal-relative:text;mso-position-vertical:absolute;mso-position-vertical-relative:text;v-text-anchor:top" o:gfxdata="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" filled="f">
+              <v:rect w14:anchorId="49C09A32" id="Rectangle 3" o:spid="_x0000_s1027" style="position:absolute;margin-left:30pt;margin-top:-1pt;width:415.5pt;height:37.5pt;z-index:251659264;visibility:visible;mso-wrap-style:square;mso-wrap-distance-left:9pt;mso-wrap-distance-top:0;mso-wrap-distance-right:9pt;mso-wrap-distance-bottom:0;mso-position-horizontal:absolute;mso-position-horizontal-relative:text;mso-position-vertical:absolute;mso-position-vertical-relative:text;v-text-anchor:top" o:gfxdata="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" filled="f">
                 <v:stroke startarrowwidth="narrow" startarrowlength="short" endarrowwidth="narrow" endarrowlength="short"/>
                 <v:textbox inset="2.53958mm,1.2694mm,2.53958mm,1.2694mm">
                   <w:txbxContent>
@@ -1695,16 +1695,7 @@
                           <w:color w:val="000000"/>
                           <w:sz w:val="24"/>
                         </w:rPr>
-                        <w:t xml:space="preserve">FORMULIR </w:t>
-                      </w:r>
-                      <w:r>
-                        <w:rPr>
-                          <w:rFonts w:ascii="Times New Roman" w:eastAsia="Times New Roman" w:hAnsi="Times New Roman" w:cs="Times New Roman"/>
-                          <w:b/>
-                          <w:color w:val="000000"/>
-                          <w:sz w:val="24"/>
-                        </w:rPr>
-                        <w:t>PENGAJUAN SEMINAR PRAKTIK KERJA LAPANGAN</w:t>
+                        <w:t>FORMULIR PENGAJUAN SEMINAR PRAKTIK KERJA LAPANGAN</w:t>
                       </w:r>
                     </w:p>
                     <w:p>
@@ -2960,7 +2951,7 @@
           </mc:Choice>
           <mc:Fallback>
             <w:pict>
-              <v:rect w14:anchorId="755AC651" id="Rectangle 1" o:spid="_x0000_s1028" style="position:absolute;margin-left:31pt;margin-top:0;width:416.25pt;height:36.75pt;z-index:251660288;visibility:visible;mso-wrap-style:square;mso-wrap-distance-left:9pt;mso-wrap-distance-top:0;mso-wrap-distance-right:9pt;mso-wrap-distance-bottom:0;mso-position-horizontal:absolute;mso-position-horizontal-relative:text;mso-position-vertical:absolute;mso-position-vertical-relative:text;v-text-anchor:top" o:gfxdata="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" filled="f">
+              <v:rect w14:anchorId="755AC651" id="Rectangle 1" o:spid="_x0000_s1028" style="position:absolute;margin-left:31pt;margin-top:0;width:416.25pt;height:36.75pt;z-index:251660288;visibility:visible;mso-wrap-style:square;mso-wrap-distance-left:9pt;mso-wrap-distance-top:0;mso-wrap-distance-right:9pt;mso-wrap-distance-bottom:0;mso-position-horizontal:absolute;mso-position-horizontal-relative:text;mso-position-vertical:absolute;mso-position-vertical-relative:text;v-text-anchor:top" o:gfxdata="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" filled="f">
                 <v:stroke startarrowwidth="narrow" startarrowlength="short" endarrowwidth="narrow" endarrowlength="short"/>
                 <v:textbox inset="0,0,0,0">
                   <w:txbxContent>
@@ -2978,16 +2969,7 @@
                           <w:color w:val="000000"/>
                           <w:sz w:val="24"/>
                         </w:rPr>
-                        <w:t xml:space="preserve">UNDANGAN </w:t>
-                      </w:r>
-                      <w:r>
-                        <w:rPr>
-                          <w:rFonts w:ascii="Times New Roman" w:eastAsia="Times New Roman" w:hAnsi="Times New Roman" w:cs="Times New Roman"/>
-                          <w:b/>
-                          <w:color w:val="000000"/>
-                          <w:sz w:val="24"/>
-                        </w:rPr>
-                        <w:t>SEMINAR PRAKTIK KERJA LAPANGAN</w:t>
+                        <w:t>UNDANGAN SEMINAR PRAKTIK KERJA LAPANGAN</w:t>
                       </w:r>
                     </w:p>
                     <w:p>
@@ -4346,7 +4328,7 @@
           </mc:Choice>
           <mc:Fallback>
             <w:pict>
-              <v:rect w14:anchorId="120B924E" id="Rectangle 6" o:spid="_x0000_s1029" style="position:absolute;margin-left:27pt;margin-top:0;width:418.5pt;height:41.3pt;z-index:251661312;visibility:visible;mso-wrap-style:square;mso-wrap-distance-left:9pt;mso-wrap-distance-top:0;mso-wrap-distance-right:9pt;mso-wrap-distance-bottom:0;mso-position-horizontal:absolute;mso-position-horizontal-relative:text;mso-position-vertical:absolute;mso-position-vertical-relative:text;v-text-anchor:top" o:gfxdata="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" filled="f">
+              <v:rect w14:anchorId="120B924E" id="Rectangle 6" o:spid="_x0000_s1029" style="position:absolute;margin-left:27pt;margin-top:0;width:418.5pt;height:41.3pt;z-index:251661312;visibility:visible;mso-wrap-style:square;mso-wrap-distance-left:9pt;mso-wrap-distance-top:0;mso-wrap-distance-right:9pt;mso-wrap-distance-bottom:0;mso-position-horizontal:absolute;mso-position-horizontal-relative:text;mso-position-vertical:absolute;mso-position-vertical-relative:text;v-text-anchor:top" o:gfxdata="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" filled="f">
                 <v:stroke startarrowwidth="narrow" startarrowlength="short" endarrowwidth="narrow" endarrowlength="short"/>
                 <v:textbox inset="2.53958mm,1.2694mm,2.53958mm,1.2694mm">
                   <w:txbxContent>
@@ -4364,16 +4346,7 @@
                           <w:color w:val="000000"/>
                           <w:sz w:val="24"/>
                         </w:rPr>
-                        <w:t xml:space="preserve">FORMULIR </w:t>
-                      </w:r>
-                      <w:r>
-                        <w:rPr>
-                          <w:rFonts w:ascii="Times New Roman" w:eastAsia="Times New Roman" w:hAnsi="Times New Roman" w:cs="Times New Roman"/>
-                          <w:b/>
-                          <w:color w:val="000000"/>
-                          <w:sz w:val="24"/>
-                        </w:rPr>
-                        <w:t>PENILAIAN SEMINAR PRAKTIK KERJA LAPANGAN</w:t>
+                        <w:t>FORMULIR PENILAIAN SEMINAR PRAKTIK KERJA LAPANGAN</w:t>
                       </w:r>
                     </w:p>
                     <w:p>
@@ -5780,7 +5753,7 @@
           </mc:Choice>
           <mc:Fallback>
             <w:pict>
-              <v:rect w14:anchorId="380F19EA" id="Rectangle 2" o:spid="_x0000_s1030" style="position:absolute;margin-left:27pt;margin-top:-2pt;width:415.5pt;height:41.35pt;z-index:251662336;visibility:visible;mso-wrap-style:square;mso-wrap-distance-left:9pt;mso-wrap-distance-top:0;mso-wrap-distance-right:9pt;mso-wrap-distance-bottom:0;mso-position-horizontal:absolute;mso-position-horizontal-relative:text;mso-position-vertical:absolute;mso-position-vertical-relative:text;v-text-anchor:top" o:gfxdata="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" filled="f">
+              <v:rect w14:anchorId="380F19EA" id="Rectangle 2" o:spid="_x0000_s1030" style="position:absolute;margin-left:27pt;margin-top:-2pt;width:415.5pt;height:41.35pt;z-index:251662336;visibility:visible;mso-wrap-style:square;mso-wrap-distance-left:9pt;mso-wrap-distance-top:0;mso-wrap-distance-right:9pt;mso-wrap-distance-bottom:0;mso-position-horizontal:absolute;mso-position-horizontal-relative:text;mso-position-vertical:absolute;mso-position-vertical-relative:text;v-text-anchor:top" o:gfxdata="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" filled="f">
                 <v:stroke startarrowwidth="narrow" startarrowlength="short" endarrowwidth="narrow" endarrowlength="short"/>
                 <v:textbox inset="2.53958mm,1.2694mm,2.53958mm,1.2694mm">
                   <w:txbxContent>
@@ -5798,16 +5771,7 @@
                           <w:color w:val="000000"/>
                           <w:sz w:val="24"/>
                         </w:rPr>
-                        <w:t xml:space="preserve">FORMULIR </w:t>
-                      </w:r>
-                      <w:r>
-                        <w:rPr>
-                          <w:rFonts w:ascii="Times New Roman" w:eastAsia="Times New Roman" w:hAnsi="Times New Roman" w:cs="Times New Roman"/>
-                          <w:b/>
-                          <w:color w:val="000000"/>
-                          <w:sz w:val="24"/>
-                        </w:rPr>
-                        <w:t>PENILAIAN PRAKTIK KERJA LAPANGAN</w:t>
+                        <w:t>FORMULIR PENILAIAN PRAKTIK KERJA LAPANGAN</w:t>
                       </w:r>
                     </w:p>
                     <w:p>
@@ -7486,7 +7450,7 @@
           </mc:Choice>
           <mc:Fallback>
             <w:pict>
-              <v:rect w14:anchorId="658A7D11" id="Rectangle 7" o:spid="_x0000_s1031" style="position:absolute;margin-left:29.25pt;margin-top:-.85pt;width:417pt;height:40.1pt;z-index:251663360;visibility:visible;mso-wrap-style:square;mso-wrap-distance-left:9pt;mso-wrap-distance-top:0;mso-wrap-distance-right:9pt;mso-wrap-distance-bottom:0;mso-position-horizontal:absolute;mso-position-horizontal-relative:margin;mso-position-vertical:absolute;mso-position-vertical-relative:margin;v-text-anchor:top" o:gfxdata="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" filled="f">
+              <v:rect w14:anchorId="658A7D11" id="Rectangle 7" o:spid="_x0000_s1031" style="position:absolute;margin-left:29.25pt;margin-top:-.85pt;width:417pt;height:40.1pt;z-index:251663360;visibility:visible;mso-wrap-style:square;mso-wrap-distance-left:9pt;mso-wrap-distance-top:0;mso-wrap-distance-right:9pt;mso-wrap-distance-bottom:0;mso-position-horizontal:absolute;mso-position-horizontal-relative:margin;mso-position-vertical:absolute;mso-position-vertical-relative:margin;v-text-anchor:top" o:gfxdata="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" filled="f">
                 <v:stroke startarrowwidth="narrow" startarrowlength="short" endarrowwidth="narrow" endarrowlength="short"/>
                 <v:textbox inset="2.53958mm,1.2694mm,2.53958mm,1.2694mm">
                   <w:txbxContent>
@@ -7504,16 +7468,7 @@
                           <w:color w:val="000000"/>
                           <w:sz w:val="24"/>
                         </w:rPr>
-                        <w:t xml:space="preserve">BERITA </w:t>
-                      </w:r>
-                      <w:r>
-                        <w:rPr>
-                          <w:rFonts w:ascii="Times New Roman" w:eastAsia="Times New Roman" w:hAnsi="Times New Roman" w:cs="Times New Roman"/>
-                          <w:b/>
-                          <w:color w:val="000000"/>
-                          <w:sz w:val="24"/>
-                        </w:rPr>
-                        <w:t>ACARA PENILAIAN PKL</w:t>
+                        <w:t>BERITA ACARA PENILAIAN PKL</w:t>
                       </w:r>
                     </w:p>
                     <w:p>
@@ -9423,7 +9378,7 @@
           </mc:Choice>
           <mc:Fallback>
             <w:pict>
-              <v:rect w14:anchorId="76D99B13" id="Rectangle 5" o:spid="_x0000_s1032" style="width:452.6pt;height:36pt;visibility:visible;mso-wrap-style:square;mso-left-percent:-10001;mso-top-percent:-10001;mso-position-horizontal:absolute;mso-position-horizontal-relative:char;mso-position-vertical:absolute;mso-position-vertical-relative:line;mso-left-percent:-10001;mso-top-percent:-10001;v-text-anchor:top" o:gfxdata="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" filled="f">
+              <v:rect w14:anchorId="76D99B13" id="Rectangle 5" o:spid="_x0000_s1032" style="width:452.6pt;height:36pt;visibility:visible;mso-wrap-style:square;mso-left-percent:-10001;mso-top-percent:-10001;mso-position-horizontal:absolute;mso-position-horizontal-relative:char;mso-position-vertical:absolute;mso-position-vertical-relative:line;mso-left-percent:-10001;mso-top-percent:-10001;v-text-anchor:top" o:gfxdata="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" filled="f">
                 <v:stroke startarrowwidth="narrow" startarrowlength="short" endarrowwidth="narrow" endarrowlength="short"/>
                 <v:textbox inset="0,0,0,0">
                   <w:txbxContent>
@@ -9441,16 +9396,7 @@
                           <w:color w:val="000000"/>
                           <w:sz w:val="24"/>
                         </w:rPr>
-                        <w:t xml:space="preserve">DAFTAR </w:t>
-                      </w:r>
-                      <w:r>
-                        <w:rPr>
-                          <w:rFonts w:ascii="Times New Roman" w:eastAsia="Times New Roman" w:hAnsi="Times New Roman" w:cs="Times New Roman"/>
-                          <w:b/>
-                          <w:color w:val="000000"/>
-                          <w:sz w:val="24"/>
-                        </w:rPr>
-                        <w:t>HADIR SEMINAR PKL</w:t>
+                        <w:t>DAFTAR HADIR SEMINAR PKL</w:t>
                       </w:r>
                     </w:p>
                     <w:p>
@@ -12781,7 +12727,7 @@
 </file>
 
 <file path=word/endnotes.xml><?xml version="1.0" encoding="utf-8"?>
-<w:endnotes xmlns:wpc="http://schemas.microsoft.com/office/word/2010/wordprocessingCanvas" xmlns:cx="http://schemas.microsoft.com/office/drawing/2014/chartex" xmlns:cx1="http://schemas.microsoft.com/office/drawing/2015/9/8/chartex" xmlns:cx2="http://schemas.microsoft.com/office/drawing/2015/10/21/chartex" xmlns:cx3="http://schemas.microsoft.com/office/drawing/2016/5/9/chartex" xmlns:cx4="http://schemas.microsoft.com/office/drawing/2016/5/10/chartex" xmlns:cx5="http://schemas.microsoft.com/office/drawing/2016/5/11/chartex" xmlns:cx6="http://schemas.microsoft.com/office/drawing/2016/5/12/chartex" xmlns:cx7="http://schemas.microsoft.com/office/drawing/2016/5/13/chartex" xmlns:cx8="http://schemas.microsoft.com/office/drawing/2016/5/14/chartex" xmlns:mc="http://schemas.openxmlformats.org/markup-compatibility/2006" xmlns:aink="http://schemas.microsoft.com/office/drawing/2016/ink" xmlns:am3d="http://schemas.microsoft.com/office/drawing/2017/model3d" xmlns:o="urn:schemas-microsoft-com:office:office" xmlns:oel="http://schemas.microsoft.com/office/2019/extlst" xmlns:r="http://schemas.openxmlformats.org/officeDocument/2006/relationships" xmlns:m="http://schemas.openxmlformats.org/officeDocument/2006/math" xmlns:v="urn:schemas-microsoft-com:vml" xmlns:wp14="http://schemas.microsoft.com/office/word/2010/wordprocessingDrawing" xmlns:wp="http://schemas.openxmlformats.org/drawingml/2006/wordprocessingDrawing" xmlns:w10="urn:schemas-microsoft-com:office:word" xmlns:w="http://schemas.openxmlformats.org/wordprocessingml/2006/main" xmlns:w14="http://schemas.microsoft.com/office/word/2010/wordml" xmlns:w15="http://schemas.microsoft.com/office/word/2012/wordml" xmlns:w16cex="http://schemas.microsoft.com/office/word/2018/wordml/cex" xmlns:w16cid="http://schemas.microsoft.com/office/word/2016/wordml/cid" xmlns:w16="http://schemas.microsoft.com/office/word/2018/wordml" xmlns:w16du="http://schemas.microsoft.com/office/word/2023/wordml/word16du" xmlns:w16sdtdh="http://schemas.microsoft.com/office/word/2020/wordml/sdtdatahash" xmlns:w16se="http://schemas.microsoft.com/office/word/2015/wordml/symex" xmlns:wpg="http://schemas.microsoft.com/office/word/2010/wordprocessingGroup" xmlns:wpi="http://schemas.microsoft.com/office/word/2010/wordprocessingInk" xmlns:wne="http://schemas.microsoft.com/office/word/2006/wordml" xmlns:wps="http://schemas.microsoft.com/office/word/2010/wordprocessingShape" mc:Ignorable="w14 w15 w16se w16cid w16 w16cex w16sdtdh wp14">
+<w:endnotes xmlns:wpc="http://schemas.microsoft.com/office/word/2010/wordprocessingCanvas" xmlns:cx="http://schemas.microsoft.com/office/drawing/2014/chartex" xmlns:cx1="http://schemas.microsoft.com/office/drawing/2015/9/8/chartex" xmlns:cx2="http://schemas.microsoft.com/office/drawing/2015/10/21/chartex" xmlns:cx3="http://schemas.microsoft.com/office/drawing/2016/5/9/chartex" xmlns:cx4="http://schemas.microsoft.com/office/drawing/2016/5/10/chartex" xmlns:cx5="http://schemas.microsoft.com/office/drawing/2016/5/11/chartex" xmlns:cx6="http://schemas.microsoft.com/office/drawing/2016/5/12/chartex" xmlns:cx7="http://schemas.microsoft.com/office/drawing/2016/5/13/chartex" xmlns:cx8="http://schemas.microsoft.com/office/drawing/2016/5/14/chartex" xmlns:mc="http://schemas.openxmlformats.org/markup-compatibility/2006" xmlns:aink="http://schemas.microsoft.com/office/drawing/2016/ink" xmlns:am3d="http://schemas.microsoft.com/office/drawing/2017/model3d" xmlns:o="urn:schemas-microsoft-com:office:office" xmlns:oel="http://schemas.microsoft.com/office/2019/extlst" xmlns:r="http://schemas.openxmlformats.org/officeDocument/2006/relationships" xmlns:m="http://schemas.openxmlformats.org/officeDocument/2006/math" xmlns:v="urn:schemas-microsoft-com:vml" xmlns:wp14="http://schemas.microsoft.com/office/word/2010/wordprocessingDrawing" xmlns:wp="http://schemas.openxmlformats.org/drawingml/2006/wordprocessingDrawing" xmlns:w10="urn:schemas-microsoft-com:office:word" xmlns:w="http://schemas.openxmlformats.org/wordprocessingml/2006/main" xmlns:w14="http://schemas.microsoft.com/office/word/2010/wordml" xmlns:w15="http://schemas.microsoft.com/office/word/2012/wordml" xmlns:w16cex="http://schemas.microsoft.com/office/word/2018/wordml/cex" xmlns:w16cid="http://schemas.microsoft.com/office/word/2016/wordml/cid" xmlns:w16="http://schemas.microsoft.com/office/word/2018/wordml" xmlns:w16sdtdh="http://schemas.microsoft.com/office/word/2020/wordml/sdtdatahash" xmlns:w16se="http://schemas.microsoft.com/office/word/2015/wordml/symex" xmlns:wpg="http://schemas.microsoft.com/office/word/2010/wordprocessingGroup" xmlns:wpi="http://schemas.microsoft.com/office/word/2010/wordprocessingInk" xmlns:wne="http://schemas.microsoft.com/office/word/2006/wordml" xmlns:wps="http://schemas.microsoft.com/office/word/2010/wordprocessingShape" mc:Ignorable="w14 w15 w16se w16cid w16 w16cex w16sdtdh wp14">
   <w:endnote w:type="separator" w:id="-1">
     <w:p>
       <w:pPr>
@@ -12806,7 +12752,7 @@
 </file>
 
 <file path=word/footer1.xml><?xml version="1.0" encoding="utf-8"?>
-<w:ftr xmlns:wpc="http://schemas.microsoft.com/office/word/2010/wordprocessingCanvas" xmlns:cx="http://schemas.microsoft.com/office/drawing/2014/chartex" xmlns:cx1="http://schemas.microsoft.com/office/drawing/2015/9/8/chartex" xmlns:cx2="http://schemas.microsoft.com/office/drawing/2015/10/21/chartex" xmlns:cx3="http://schemas.microsoft.com/office/drawing/2016/5/9/chartex" xmlns:cx4="http://schemas.microsoft.com/office/drawing/2016/5/10/chartex" xmlns:cx5="http://schemas.microsoft.com/office/drawing/2016/5/11/chartex" xmlns:cx6="http://schemas.microsoft.com/office/drawing/2016/5/12/chartex" xmlns:cx7="http://schemas.microsoft.com/office/drawing/2016/5/13/chartex" xmlns:cx8="http://schemas.microsoft.com/office/drawing/2016/5/14/chartex" xmlns:mc="http://schemas.openxmlformats.org/markup-compatibility/2006" xmlns:aink="http://schemas.microsoft.com/office/drawing/2016/ink" xmlns:am3d="http://schemas.microsoft.com/office/drawing/2017/model3d" xmlns:o="urn:schemas-microsoft-com:office:office" xmlns:oel="http://schemas.microsoft.com/office/2019/extlst" xmlns:r="http://schemas.openxmlformats.org/officeDocument/2006/relationships" xmlns:m="http://schemas.openxmlformats.org/officeDocument/2006/math" xmlns:v="urn:schemas-microsoft-com:vml" xmlns:wp14="http://schemas.microsoft.com/office/word/2010/wordprocessingDrawing" xmlns:wp="http://schemas.openxmlformats.org/drawingml/2006/wordprocessingDrawing" xmlns:w10="urn:schemas-microsoft-com:office:word" xmlns:w="http://schemas.openxmlformats.org/wordprocessingml/2006/main" xmlns:w14="http://schemas.microsoft.com/office/word/2010/wordml" xmlns:w15="http://schemas.microsoft.com/office/word/2012/wordml" xmlns:w16cex="http://schemas.microsoft.com/office/word/2018/wordml/cex" xmlns:w16cid="http://schemas.microsoft.com/office/word/2016/wordml/cid" xmlns:w16="http://schemas.microsoft.com/office/word/2018/wordml" xmlns:w16du="http://schemas.microsoft.com/office/word/2023/wordml/word16du" xmlns:w16sdtdh="http://schemas.microsoft.com/office/word/2020/wordml/sdtdatahash" xmlns:w16se="http://schemas.microsoft.com/office/word/2015/wordml/symex" xmlns:wpg="http://schemas.microsoft.com/office/word/2010/wordprocessingGroup" xmlns:wpi="http://schemas.microsoft.com/office/word/2010/wordprocessingInk" xmlns:wne="http://schemas.microsoft.com/office/word/2006/wordml" xmlns:wps="http://schemas.microsoft.com/office/word/2010/wordprocessingShape" mc:Ignorable="w14 w15 w16se w16cid w16 w16cex w16sdtdh wp14">
+<w:ftr xmlns:wpc="http://schemas.microsoft.com/office/word/2010/wordprocessingCanvas" xmlns:cx="http://schemas.microsoft.com/office/drawing/2014/chartex" xmlns:cx1="http://schemas.microsoft.com/office/drawing/2015/9/8/chartex" xmlns:cx2="http://schemas.microsoft.com/office/drawing/2015/10/21/chartex" xmlns:cx3="http://schemas.microsoft.com/office/drawing/2016/5/9/chartex" xmlns:cx4="http://schemas.microsoft.com/office/drawing/2016/5/10/chartex" xmlns:cx5="http://schemas.microsoft.com/office/drawing/2016/5/11/chartex" xmlns:cx6="http://schemas.microsoft.com/office/drawing/2016/5/12/chartex" xmlns:cx7="http://schemas.microsoft.com/office/drawing/2016/5/13/chartex" xmlns:cx8="http://schemas.microsoft.com/office/drawing/2016/5/14/chartex" xmlns:mc="http://schemas.openxmlformats.org/markup-compatibility/2006" xmlns:aink="http://schemas.microsoft.com/office/drawing/2016/ink" xmlns:am3d="http://schemas.microsoft.com/office/drawing/2017/model3d" xmlns:o="urn:schemas-microsoft-com:office:office" xmlns:oel="http://schemas.microsoft.com/office/2019/extlst" xmlns:r="http://schemas.openxmlformats.org/officeDocument/2006/relationships" xmlns:m="http://schemas.openxmlformats.org/officeDocument/2006/math" xmlns:v="urn:schemas-microsoft-com:vml" xmlns:wp14="http://schemas.microsoft.com/office/word/2010/wordprocessingDrawing" xmlns:wp="http://schemas.openxmlformats.org/drawingml/2006/wordprocessingDrawing" xmlns:w10="urn:schemas-microsoft-com:office:word" xmlns:w="http://schemas.openxmlformats.org/wordprocessingml/2006/main" xmlns:w14="http://schemas.microsoft.com/office/word/2010/wordml" xmlns:w15="http://schemas.microsoft.com/office/word/2012/wordml" xmlns:w16cex="http://schemas.microsoft.com/office/word/2018/wordml/cex" xmlns:w16cid="http://schemas.microsoft.com/office/word/2016/wordml/cid" xmlns:w16="http://schemas.microsoft.com/office/word/2018/wordml" xmlns:w16sdtdh="http://schemas.microsoft.com/office/word/2020/wordml/sdtdatahash" xmlns:w16se="http://schemas.microsoft.com/office/word/2015/wordml/symex" xmlns:wpg="http://schemas.microsoft.com/office/word/2010/wordprocessingGroup" xmlns:wpi="http://schemas.microsoft.com/office/word/2010/wordprocessingInk" xmlns:wne="http://schemas.microsoft.com/office/word/2006/wordml" xmlns:wps="http://schemas.microsoft.com/office/word/2010/wordprocessingShape" mc:Ignorable="w14 w15 w16se w16cid w16 w16cex w16sdtdh wp14">
   <w:p>
     <w:pPr>
       <w:pBdr>
@@ -12827,7 +12773,7 @@
 </file>
 
 <file path=word/footer2.xml><?xml version="1.0" encoding="utf-8"?>
-<w:ftr xmlns:wpc="http://schemas.microsoft.com/office/word/2010/wordprocessingCanvas" xmlns:cx="http://schemas.microsoft.com/office/drawing/2014/chartex" xmlns:cx1="http://schemas.microsoft.com/office/drawing/2015/9/8/chartex" xmlns:cx2="http://schemas.microsoft.com/office/drawing/2015/10/21/chartex" xmlns:cx3="http://schemas.microsoft.com/office/drawing/2016/5/9/chartex" xmlns:cx4="http://schemas.microsoft.com/office/drawing/2016/5/10/chartex" xmlns:cx5="http://schemas.microsoft.com/office/drawing/2016/5/11/chartex" xmlns:cx6="http://schemas.microsoft.com/office/drawing/2016/5/12/chartex" xmlns:cx7="http://schemas.microsoft.com/office/drawing/2016/5/13/chartex" xmlns:cx8="http://schemas.microsoft.com/office/drawing/2016/5/14/chartex" xmlns:mc="http://schemas.openxmlformats.org/markup-compatibility/2006" xmlns:aink="http://schemas.microsoft.com/office/drawing/2016/ink" xmlns:am3d="http://schemas.microsoft.com/office/drawing/2017/model3d" xmlns:o="urn:schemas-microsoft-com:office:office" xmlns:oel="http://schemas.microsoft.com/office/2019/extlst" xmlns:r="http://schemas.openxmlformats.org/officeDocument/2006/relationships" xmlns:m="http://schemas.openxmlformats.org/officeDocument/2006/math" xmlns:v="urn:schemas-microsoft-com:vml" xmlns:wp14="http://schemas.microsoft.com/office/word/2010/wordprocessingDrawing" xmlns:wp="http://schemas.openxmlformats.org/drawingml/2006/wordprocessingDrawing" xmlns:w10="urn:schemas-microsoft-com:office:word" xmlns:w="http://schemas.openxmlformats.org/wordprocessingml/2006/main" xmlns:w14="http://schemas.microsoft.com/office/word/2010/wordml" xmlns:w15="http://schemas.microsoft.com/office/word/2012/wordml" xmlns:w16cex="http://schemas.microsoft.com/office/word/2018/wordml/cex" xmlns:w16cid="http://schemas.microsoft.com/office/word/2016/wordml/cid" xmlns:w16="http://schemas.microsoft.com/office/word/2018/wordml" xmlns:w16du="http://schemas.microsoft.com/office/word/2023/wordml/word16du" xmlns:w16sdtdh="http://schemas.microsoft.com/office/word/2020/wordml/sdtdatahash" xmlns:w16se="http://schemas.microsoft.com/office/word/2015/wordml/symex" xmlns:wpg="http://schemas.microsoft.com/office/word/2010/wordprocessingGroup" xmlns:wpi="http://schemas.microsoft.com/office/word/2010/wordprocessingInk" xmlns:wne="http://schemas.microsoft.com/office/word/2006/wordml" xmlns:wps="http://schemas.microsoft.com/office/word/2010/wordprocessingShape" mc:Ignorable="w14 w15 w16se w16cid w16 w16cex w16sdtdh wp14">
+<w:ftr xmlns:wpc="http://schemas.microsoft.com/office/word/2010/wordprocessingCanvas" xmlns:cx="http://schemas.microsoft.com/office/drawing/2014/chartex" xmlns:cx1="http://schemas.microsoft.com/office/drawing/2015/9/8/chartex" xmlns:cx2="http://schemas.microsoft.com/office/drawing/2015/10/21/chartex" xmlns:cx3="http://schemas.microsoft.com/office/drawing/2016/5/9/chartex" xmlns:cx4="http://schemas.microsoft.com/office/drawing/2016/5/10/chartex" xmlns:cx5="http://schemas.microsoft.com/office/drawing/2016/5/11/chartex" xmlns:cx6="http://schemas.microsoft.com/office/drawing/2016/5/12/chartex" xmlns:cx7="http://schemas.microsoft.com/office/drawing/2016/5/13/chartex" xmlns:cx8="http://schemas.microsoft.com/office/drawing/2016/5/14/chartex" xmlns:mc="http://schemas.openxmlformats.org/markup-compatibility/2006" xmlns:aink="http://schemas.microsoft.com/office/drawing/2016/ink" xmlns:am3d="http://schemas.microsoft.com/office/drawing/2017/model3d" xmlns:o="urn:schemas-microsoft-com:office:office" xmlns:oel="http://schemas.microsoft.com/office/2019/extlst" xmlns:r="http://schemas.openxmlformats.org/officeDocument/2006/relationships" xmlns:m="http://schemas.openxmlformats.org/officeDocument/2006/math" xmlns:v="urn:schemas-microsoft-com:vml" xmlns:wp14="http://schemas.microsoft.com/office/word/2010/wordprocessingDrawing" xmlns:wp="http://schemas.openxmlformats.org/drawingml/2006/wordprocessingDrawing" xmlns:w10="urn:schemas-microsoft-com:office:word" xmlns:w="http://schemas.openxmlformats.org/wordprocessingml/2006/main" xmlns:w14="http://schemas.microsoft.com/office/word/2010/wordml" xmlns:w15="http://schemas.microsoft.com/office/word/2012/wordml" xmlns:w16cex="http://schemas.microsoft.com/office/word/2018/wordml/cex" xmlns:w16cid="http://schemas.microsoft.com/office/word/2016/wordml/cid" xmlns:w16="http://schemas.microsoft.com/office/word/2018/wordml" xmlns:w16sdtdh="http://schemas.microsoft.com/office/word/2020/wordml/sdtdatahash" xmlns:w16se="http://schemas.microsoft.com/office/word/2015/wordml/symex" xmlns:wpg="http://schemas.microsoft.com/office/word/2010/wordprocessingGroup" xmlns:wpi="http://schemas.microsoft.com/office/word/2010/wordprocessingInk" xmlns:wne="http://schemas.microsoft.com/office/word/2006/wordml" xmlns:wps="http://schemas.microsoft.com/office/word/2010/wordprocessingShape" mc:Ignorable="w14 w15 w16se w16cid w16 w16cex w16sdtdh wp14">
   <w:p>
     <w:pPr>
       <w:pBdr>
@@ -12848,7 +12794,7 @@
 </file>
 
 <file path=word/footer3.xml><?xml version="1.0" encoding="utf-8"?>
-<w:ftr xmlns:wpc="http://schemas.microsoft.com/office/word/2010/wordprocessingCanvas" xmlns:cx="http://schemas.microsoft.com/office/drawing/2014/chartex" xmlns:cx1="http://schemas.microsoft.com/office/drawing/2015/9/8/chartex" xmlns:cx2="http://schemas.microsoft.com/office/drawing/2015/10/21/chartex" xmlns:cx3="http://schemas.microsoft.com/office/drawing/2016/5/9/chartex" xmlns:cx4="http://schemas.microsoft.com/office/drawing/2016/5/10/chartex" xmlns:cx5="http://schemas.microsoft.com/office/drawing/2016/5/11/chartex" xmlns:cx6="http://schemas.microsoft.com/office/drawing/2016/5/12/chartex" xmlns:cx7="http://schemas.microsoft.com/office/drawing/2016/5/13/chartex" xmlns:cx8="http://schemas.microsoft.com/office/drawing/2016/5/14/chartex" xmlns:mc="http://schemas.openxmlformats.org/markup-compatibility/2006" xmlns:aink="http://schemas.microsoft.com/office/drawing/2016/ink" xmlns:am3d="http://schemas.microsoft.com/office/drawing/2017/model3d" xmlns:o="urn:schemas-microsoft-com:office:office" xmlns:oel="http://schemas.microsoft.com/office/2019/extlst" xmlns:r="http://schemas.openxmlformats.org/officeDocument/2006/relationships" xmlns:m="http://schemas.openxmlformats.org/officeDocument/2006/math" xmlns:v="urn:schemas-microsoft-com:vml" xmlns:wp14="http://schemas.microsoft.com/office/word/2010/wordprocessingDrawing" xmlns:wp="http://schemas.openxmlformats.org/drawingml/2006/wordprocessingDrawing" xmlns:w10="urn:schemas-microsoft-com:office:word" xmlns:w="http://schemas.openxmlformats.org/wordprocessingml/2006/main" xmlns:w14="http://schemas.microsoft.com/office/word/2010/wordml" xmlns:w15="http://schemas.microsoft.com/office/word/2012/wordml" xmlns:w16cex="http://schemas.microsoft.com/office/word/2018/wordml/cex" xmlns:w16cid="http://schemas.microsoft.com/office/word/2016/wordml/cid" xmlns:w16="http://schemas.microsoft.com/office/word/2018/wordml" xmlns:w16du="http://schemas.microsoft.com/office/word/2023/wordml/word16du" xmlns:w16sdtdh="http://schemas.microsoft.com/office/word/2020/wordml/sdtdatahash" xmlns:w16se="http://schemas.microsoft.com/office/word/2015/wordml/symex" xmlns:wpg="http://schemas.microsoft.com/office/word/2010/wordprocessingGroup" xmlns:wpi="http://schemas.microsoft.com/office/word/2010/wordprocessingInk" xmlns:wne="http://schemas.microsoft.com/office/word/2006/wordml" xmlns:wps="http://schemas.microsoft.com/office/word/2010/wordprocessingShape" mc:Ignorable="w14 w15 w16se w16cid w16 w16cex w16sdtdh wp14">
+<w:ftr xmlns:wpc="http://schemas.microsoft.com/office/word/2010/wordprocessingCanvas" xmlns:cx="http://schemas.microsoft.com/office/drawing/2014/chartex" xmlns:cx1="http://schemas.microsoft.com/office/drawing/2015/9/8/chartex" xmlns:cx2="http://schemas.microsoft.com/office/drawing/2015/10/21/chartex" xmlns:cx3="http://schemas.microsoft.com/office/drawing/2016/5/9/chartex" xmlns:cx4="http://schemas.microsoft.com/office/drawing/2016/5/10/chartex" xmlns:cx5="http://schemas.microsoft.com/office/drawing/2016/5/11/chartex" xmlns:cx6="http://schemas.microsoft.com/office/drawing/2016/5/12/chartex" xmlns:cx7="http://schemas.microsoft.com/office/drawing/2016/5/13/chartex" xmlns:cx8="http://schemas.microsoft.com/office/drawing/2016/5/14/chartex" xmlns:mc="http://schemas.openxmlformats.org/markup-compatibility/2006" xmlns:aink="http://schemas.microsoft.com/office/drawing/2016/ink" xmlns:am3d="http://schemas.microsoft.com/office/drawing/2017/model3d" xmlns:o="urn:schemas-microsoft-com:office:office" xmlns:oel="http://schemas.microsoft.com/office/2019/extlst" xmlns:r="http://schemas.openxmlformats.org/officeDocument/2006/relationships" xmlns:m="http://schemas.openxmlformats.org/officeDocument/2006/math" xmlns:v="urn:schemas-microsoft-com:vml" xmlns:wp14="http://schemas.microsoft.com/office/word/2010/wordprocessingDrawing" xmlns:wp="http://schemas.openxmlformats.org/drawingml/2006/wordprocessingDrawing" xmlns:w10="urn:schemas-microsoft-com:office:word" xmlns:w="http://schemas.openxmlformats.org/wordprocessingml/2006/main" xmlns:w14="http://schemas.microsoft.com/office/word/2010/wordml" xmlns:w15="http://schemas.microsoft.com/office/word/2012/wordml" xmlns:w16cex="http://schemas.microsoft.com/office/word/2018/wordml/cex" xmlns:w16cid="http://schemas.microsoft.com/office/word/2016/wordml/cid" xmlns:w16="http://schemas.microsoft.com/office/word/2018/wordml" xmlns:w16sdtdh="http://schemas.microsoft.com/office/word/2020/wordml/sdtdatahash" xmlns:w16se="http://schemas.microsoft.com/office/word/2015/wordml/symex" xmlns:wpg="http://schemas.microsoft.com/office/word/2010/wordprocessingGroup" xmlns:wpi="http://schemas.microsoft.com/office/word/2010/wordprocessingInk" xmlns:wne="http://schemas.microsoft.com/office/word/2006/wordml" xmlns:wps="http://schemas.microsoft.com/office/word/2010/wordprocessingShape" mc:Ignorable="w14 w15 w16se w16cid w16 w16cex w16sdtdh wp14">
   <w:p>
     <w:pPr>
       <w:pBdr>
@@ -12869,7 +12815,7 @@
 </file>
 
 <file path=word/footnotes.xml><?xml version="1.0" encoding="utf-8"?>
-<w:footnotes xmlns:wpc="http://schemas.microsoft.com/office/word/2010/wordprocessingCanvas" xmlns:cx="http://schemas.microsoft.com/office/drawing/2014/chartex" xmlns:cx1="http://schemas.microsoft.com/office/drawing/2015/9/8/chartex" xmlns:cx2="http://schemas.microsoft.com/office/drawing/2015/10/21/chartex" xmlns:cx3="http://schemas.microsoft.com/office/drawing/2016/5/9/chartex" xmlns:cx4="http://schemas.microsoft.com/office/drawing/2016/5/10/chartex" xmlns:cx5="http://schemas.microsoft.com/office/drawing/2016/5/11/chartex" xmlns:cx6="http://schemas.microsoft.com/office/drawing/2016/5/12/chartex" xmlns:cx7="http://schemas.microsoft.com/office/drawing/2016/5/13/chartex" xmlns:cx8="http://schemas.microsoft.com/office/drawing/2016/5/14/chartex" xmlns:mc="http://schemas.openxmlformats.org/markup-compatibility/2006" xmlns:aink="http://schemas.microsoft.com/office/drawing/2016/ink" xmlns:am3d="http://schemas.microsoft.com/office/drawing/2017/model3d" xmlns:o="urn:schemas-microsoft-com:office:office" xmlns:oel="http://schemas.microsoft.com/office/2019/extlst" xmlns:r="http://schemas.openxmlformats.org/officeDocument/2006/relationships" xmlns:m="http://schemas.openxmlformats.org/officeDocument/2006/math" xmlns:v="urn:schemas-microsoft-com:vml" xmlns:wp14="http://schemas.microsoft.com/office/word/2010/wordprocessingDrawing" xmlns:wp="http://schemas.openxmlformats.org/drawingml/2006/wordprocessingDrawing" xmlns:w10="urn:schemas-microsoft-com:office:word" xmlns:w="http://schemas.openxmlformats.org/wordprocessingml/2006/main" xmlns:w14="http://schemas.microsoft.com/office/word/2010/wordml" xmlns:w15="http://schemas.microsoft.com/office/word/2012/wordml" xmlns:w16cex="http://schemas.microsoft.com/office/word/2018/wordml/cex" xmlns:w16cid="http://schemas.microsoft.com/office/word/2016/wordml/cid" xmlns:w16="http://schemas.microsoft.com/office/word/2018/wordml" xmlns:w16du="http://schemas.microsoft.com/office/word/2023/wordml/word16du" xmlns:w16sdtdh="http://schemas.microsoft.com/office/word/2020/wordml/sdtdatahash" xmlns:w16se="http://schemas.microsoft.com/office/word/2015/wordml/symex" xmlns:wpg="http://schemas.microsoft.com/office/word/2010/wordprocessingGroup" xmlns:wpi="http://schemas.microsoft.com/office/word/2010/wordprocessingInk" xmlns:wne="http://schemas.microsoft.com/office/word/2006/wordml" xmlns:wps="http://schemas.microsoft.com/office/word/2010/wordprocessingShape" mc:Ignorable="w14 w15 w16se w16cid w16 w16cex w16sdtdh wp14">
+<w:footnotes xmlns:wpc="http://schemas.microsoft.com/office/word/2010/wordprocessingCanvas" xmlns:cx="http://schemas.microsoft.com/office/drawing/2014/chartex" xmlns:cx1="http://schemas.microsoft.com/office/drawing/2015/9/8/chartex" xmlns:cx2="http://schemas.microsoft.com/office/drawing/2015/10/21/chartex" xmlns:cx3="http://schemas.microsoft.com/office/drawing/2016/5/9/chartex" xmlns:cx4="http://schemas.microsoft.com/office/drawing/2016/5/10/chartex" xmlns:cx5="http://schemas.microsoft.com/office/drawing/2016/5/11/chartex" xmlns:cx6="http://schemas.microsoft.com/office/drawing/2016/5/12/chartex" xmlns:cx7="http://schemas.microsoft.com/office/drawing/2016/5/13/chartex" xmlns:cx8="http://schemas.microsoft.com/office/drawing/2016/5/14/chartex" xmlns:mc="http://schemas.openxmlformats.org/markup-compatibility/2006" xmlns:aink="http://schemas.microsoft.com/office/drawing/2016/ink" xmlns:am3d="http://schemas.microsoft.com/office/drawing/2017/model3d" xmlns:o="urn:schemas-microsoft-com:office:office" xmlns:oel="http://schemas.microsoft.com/office/2019/extlst" xmlns:r="http://schemas.openxmlformats.org/officeDocument/2006/relationships" xmlns:m="http://schemas.openxmlformats.org/officeDocument/2006/math" xmlns:v="urn:schemas-microsoft-com:vml" xmlns:wp14="http://schemas.microsoft.com/office/word/2010/wordprocessingDrawing" xmlns:wp="http://schemas.openxmlformats.org/drawingml/2006/wordprocessingDrawing" xmlns:w10="urn:schemas-microsoft-com:office:word" xmlns:w="http://schemas.openxmlformats.org/wordprocessingml/2006/main" xmlns:w14="http://schemas.microsoft.com/office/word/2010/wordml" xmlns:w15="http://schemas.microsoft.com/office/word/2012/wordml" xmlns:w16cex="http://schemas.microsoft.com/office/word/2018/wordml/cex" xmlns:w16cid="http://schemas.microsoft.com/office/word/2016/wordml/cid" xmlns:w16="http://schemas.microsoft.com/office/word/2018/wordml" xmlns:w16sdtdh="http://schemas.microsoft.com/office/word/2020/wordml/sdtdatahash" xmlns:w16se="http://schemas.microsoft.com/office/word/2015/wordml/symex" xmlns:wpg="http://schemas.microsoft.com/office/word/2010/wordprocessingGroup" xmlns:wpi="http://schemas.microsoft.com/office/word/2010/wordprocessingInk" xmlns:wne="http://schemas.microsoft.com/office/word/2006/wordml" xmlns:wps="http://schemas.microsoft.com/office/word/2010/wordprocessingShape" mc:Ignorable="w14 w15 w16se w16cid w16 w16cex w16sdtdh wp14">
   <w:footnote w:type="separator" w:id="-1">
     <w:p>
       <w:pPr>
@@ -12894,7 +12840,7 @@
 </file>
 
 <file path=word/header1.xml><?xml version="1.0" encoding="utf-8"?>
-<w:hdr xmlns:wpc="http://schemas.microsoft.com/office/word/2010/wordprocessingCanvas" xmlns:cx="http://schemas.microsoft.com/office/drawing/2014/chartex" xmlns:cx1="http://schemas.microsoft.com/office/drawing/2015/9/8/chartex" xmlns:cx2="http://schemas.microsoft.com/office/drawing/2015/10/21/chartex" xmlns:cx3="http://schemas.microsoft.com/office/drawing/2016/5/9/chartex" xmlns:cx4="http://schemas.microsoft.com/office/drawing/2016/5/10/chartex" xmlns:cx5="http://schemas.microsoft.com/office/drawing/2016/5/11/chartex" xmlns:cx6="http://schemas.microsoft.com/office/drawing/2016/5/12/chartex" xmlns:cx7="http://schemas.microsoft.com/office/drawing/2016/5/13/chartex" xmlns:cx8="http://schemas.microsoft.com/office/drawing/2016/5/14/chartex" xmlns:mc="http://schemas.openxmlformats.org/markup-compatibility/2006" xmlns:aink="http://schemas.microsoft.com/office/drawing/2016/ink" xmlns:am3d="http://schemas.microsoft.com/office/drawing/2017/model3d" xmlns:o="urn:schemas-microsoft-com:office:office" xmlns:oel="http://schemas.microsoft.com/office/2019/extlst" xmlns:r="http://schemas.openxmlformats.org/officeDocument/2006/relationships" xmlns:m="http://schemas.openxmlformats.org/officeDocument/2006/math" xmlns:v="urn:schemas-microsoft-com:vml" xmlns:wp14="http://schemas.microsoft.com/office/word/2010/wordprocessingDrawing" xmlns:wp="http://schemas.openxmlformats.org/drawingml/2006/wordprocessingDrawing" xmlns:w10="urn:schemas-microsoft-com:office:word" xmlns:w="http://schemas.openxmlformats.org/wordprocessingml/2006/main" xmlns:w14="http://schemas.microsoft.com/office/word/2010/wordml" xmlns:w15="http://schemas.microsoft.com/office/word/2012/wordml" xmlns:w16cex="http://schemas.microsoft.com/office/word/2018/wordml/cex" xmlns:w16cid="http://schemas.microsoft.com/office/word/2016/wordml/cid" xmlns:w16="http://schemas.microsoft.com/office/word/2018/wordml" xmlns:w16du="http://schemas.microsoft.com/office/word/2023/wordml/word16du" xmlns:w16sdtdh="http://schemas.microsoft.com/office/word/2020/wordml/sdtdatahash" xmlns:w16se="http://schemas.microsoft.com/office/word/2015/wordml/symex" xmlns:wpg="http://schemas.microsoft.com/office/word/2010/wordprocessingGroup" xmlns:wpi="http://schemas.microsoft.com/office/word/2010/wordprocessingInk" xmlns:wne="http://schemas.microsoft.com/office/word/2006/wordml" xmlns:wps="http://schemas.microsoft.com/office/word/2010/wordprocessingShape" mc:Ignorable="w14 w15 w16se w16cid w16 w16cex w16sdtdh wp14">
+<w:hdr xmlns:wpc="http://schemas.microsoft.com/office/word/2010/wordprocessingCanvas" xmlns:cx="http://schemas.microsoft.com/office/drawing/2014/chartex" xmlns:cx1="http://schemas.microsoft.com/office/drawing/2015/9/8/chartex" xmlns:cx2="http://schemas.microsoft.com/office/drawing/2015/10/21/chartex" xmlns:cx3="http://schemas.microsoft.com/office/drawing/2016/5/9/chartex" xmlns:cx4="http://schemas.microsoft.com/office/drawing/2016/5/10/chartex" xmlns:cx5="http://schemas.microsoft.com/office/drawing/2016/5/11/chartex" xmlns:cx6="http://schemas.microsoft.com/office/drawing/2016/5/12/chartex" xmlns:cx7="http://schemas.microsoft.com/office/drawing/2016/5/13/chartex" xmlns:cx8="http://schemas.microsoft.com/office/drawing/2016/5/14/chartex" xmlns:mc="http://schemas.openxmlformats.org/markup-compatibility/2006" xmlns:aink="http://schemas.microsoft.com/office/drawing/2016/ink" xmlns:am3d="http://schemas.microsoft.com/office/drawing/2017/model3d" xmlns:o="urn:schemas-microsoft-com:office:office" xmlns:oel="http://schemas.microsoft.com/office/2019/extlst" xmlns:r="http://schemas.openxmlformats.org/officeDocument/2006/relationships" xmlns:m="http://schemas.openxmlformats.org/officeDocument/2006/math" xmlns:v="urn:schemas-microsoft-com:vml" xmlns:wp14="http://schemas.microsoft.com/office/word/2010/wordprocessingDrawing" xmlns:wp="http://schemas.openxmlformats.org/drawingml/2006/wordprocessingDrawing" xmlns:w10="urn:schemas-microsoft-com:office:word" xmlns:w="http://schemas.openxmlformats.org/wordprocessingml/2006/main" xmlns:w14="http://schemas.microsoft.com/office/word/2010/wordml" xmlns:w15="http://schemas.microsoft.com/office/word/2012/wordml" xmlns:w16cex="http://schemas.microsoft.com/office/word/2018/wordml/cex" xmlns:w16cid="http://schemas.microsoft.com/office/word/2016/wordml/cid" xmlns:w16="http://schemas.microsoft.com/office/word/2018/wordml" xmlns:w16sdtdh="http://schemas.microsoft.com/office/word/2020/wordml/sdtdatahash" xmlns:w16se="http://schemas.microsoft.com/office/word/2015/wordml/symex" xmlns:wpg="http://schemas.microsoft.com/office/word/2010/wordprocessingGroup" xmlns:wpi="http://schemas.microsoft.com/office/word/2010/wordprocessingInk" xmlns:wne="http://schemas.microsoft.com/office/word/2006/wordml" xmlns:wps="http://schemas.microsoft.com/office/word/2010/wordprocessingShape" mc:Ignorable="w14 w15 w16se w16cid w16 w16cex w16sdtdh wp14">
   <w:p>
     <w:pPr>
       <w:pBdr>
@@ -12917,7 +12863,7 @@
 </file>
 
 <file path=word/header2.xml><?xml version="1.0" encoding="utf-8"?>
-<w:hdr xmlns:wpc="http://schemas.microsoft.com/office/word/2010/wordprocessingCanvas" xmlns:cx="http://schemas.microsoft.com/office/drawing/2014/chartex" xmlns:cx1="http://schemas.microsoft.com/office/drawing/2015/9/8/chartex" xmlns:cx2="http://schemas.microsoft.com/office/drawing/2015/10/21/chartex" xmlns:cx3="http://schemas.microsoft.com/office/drawing/2016/5/9/chartex" xmlns:cx4="http://schemas.microsoft.com/office/drawing/2016/5/10/chartex" xmlns:cx5="http://schemas.microsoft.com/office/drawing/2016/5/11/chartex" xmlns:cx6="http://schemas.microsoft.com/office/drawing/2016/5/12/chartex" xmlns:cx7="http://schemas.microsoft.com/office/drawing/2016/5/13/chartex" xmlns:cx8="http://schemas.microsoft.com/office/drawing/2016/5/14/chartex" xmlns:mc="http://schemas.openxmlformats.org/markup-compatibility/2006" xmlns:aink="http://schemas.microsoft.com/office/drawing/2016/ink" xmlns:am3d="http://schemas.microsoft.com/office/drawing/2017/model3d" xmlns:o="urn:schemas-microsoft-com:office:office" xmlns:oel="http://schemas.microsoft.com/office/2019/extlst" xmlns:r="http://schemas.openxmlformats.org/officeDocument/2006/relationships" xmlns:m="http://schemas.openxmlformats.org/officeDocument/2006/math" xmlns:v="urn:schemas-microsoft-com:vml" xmlns:wp14="http://schemas.microsoft.com/office/word/2010/wordprocessingDrawing" xmlns:wp="http://schemas.openxmlformats.org/drawingml/2006/wordprocessingDrawing" xmlns:w10="urn:schemas-microsoft-com:office:word" xmlns:w="http://schemas.openxmlformats.org/wordprocessingml/2006/main" xmlns:w14="http://schemas.microsoft.com/office/word/2010/wordml" xmlns:w15="http://schemas.microsoft.com/office/word/2012/wordml" xmlns:w16cex="http://schemas.microsoft.com/office/word/2018/wordml/cex" xmlns:w16cid="http://schemas.microsoft.com/office/word/2016/wordml/cid" xmlns:w16="http://schemas.microsoft.com/office/word/2018/wordml" xmlns:w16du="http://schemas.microsoft.com/office/word/2023/wordml/word16du" xmlns:w16sdtdh="http://schemas.microsoft.com/office/word/2020/wordml/sdtdatahash" xmlns:w16se="http://schemas.microsoft.com/office/word/2015/wordml/symex" xmlns:wpg="http://schemas.microsoft.com/office/word/2010/wordprocessingGroup" xmlns:wpi="http://schemas.microsoft.com/office/word/2010/wordprocessingInk" xmlns:wne="http://schemas.microsoft.com/office/word/2006/wordml" xmlns:wps="http://schemas.microsoft.com/office/word/2010/wordprocessingShape" mc:Ignorable="w14 w15 w16se w16cid w16 w16cex w16sdtdh wp14">
+<w:hdr xmlns:wpc="http://schemas.microsoft.com/office/word/2010/wordprocessingCanvas" xmlns:cx="http://schemas.microsoft.com/office/drawing/2014/chartex" xmlns:cx1="http://schemas.microsoft.com/office/drawing/2015/9/8/chartex" xmlns:cx2="http://schemas.microsoft.com/office/drawing/2015/10/21/chartex" xmlns:cx3="http://schemas.microsoft.com/office/drawing/2016/5/9/chartex" xmlns:cx4="http://schemas.microsoft.com/office/drawing/2016/5/10/chartex" xmlns:cx5="http://schemas.microsoft.com/office/drawing/2016/5/11/chartex" xmlns:cx6="http://schemas.microsoft.com/office/drawing/2016/5/12/chartex" xmlns:cx7="http://schemas.microsoft.com/office/drawing/2016/5/13/chartex" xmlns:cx8="http://schemas.microsoft.com/office/drawing/2016/5/14/chartex" xmlns:mc="http://schemas.openxmlformats.org/markup-compatibility/2006" xmlns:aink="http://schemas.microsoft.com/office/drawing/2016/ink" xmlns:am3d="http://schemas.microsoft.com/office/drawing/2017/model3d" xmlns:o="urn:schemas-microsoft-com:office:office" xmlns:oel="http://schemas.microsoft.com/office/2019/extlst" xmlns:r="http://schemas.openxmlformats.org/officeDocument/2006/relationships" xmlns:m="http://schemas.openxmlformats.org/officeDocument/2006/math" xmlns:v="urn:schemas-microsoft-com:vml" xmlns:wp14="http://schemas.microsoft.com/office/word/2010/wordprocessingDrawing" xmlns:wp="http://schemas.openxmlformats.org/drawingml/2006/wordprocessingDrawing" xmlns:w10="urn:schemas-microsoft-com:office:word" xmlns:w="http://schemas.openxmlformats.org/wordprocessingml/2006/main" xmlns:w14="http://schemas.microsoft.com/office/word/2010/wordml" xmlns:w15="http://schemas.microsoft.com/office/word/2012/wordml" xmlns:w16cex="http://schemas.microsoft.com/office/word/2018/wordml/cex" xmlns:w16cid="http://schemas.microsoft.com/office/word/2016/wordml/cid" xmlns:w16="http://schemas.microsoft.com/office/word/2018/wordml" xmlns:w16sdtdh="http://schemas.microsoft.com/office/word/2020/wordml/sdtdatahash" xmlns:w16se="http://schemas.microsoft.com/office/word/2015/wordml/symex" xmlns:wpg="http://schemas.microsoft.com/office/word/2010/wordprocessingGroup" xmlns:wpi="http://schemas.microsoft.com/office/word/2010/wordprocessingInk" xmlns:wne="http://schemas.microsoft.com/office/word/2006/wordml" xmlns:wps="http://schemas.microsoft.com/office/word/2010/wordprocessingShape" mc:Ignorable="w14 w15 w16se w16cid w16 w16cex w16sdtdh wp14">
   <w:p>
     <w:pPr>
       <w:pBdr>
@@ -13250,7 +13196,7 @@
             </wp:anchor>
           </w:drawing>
         </mc:Choice>
-        <mc:Fallback xmlns:dgm="http://schemas.openxmlformats.org/drawingml/2006/diagram" xmlns:lc="http://schemas.openxmlformats.org/drawingml/2006/lockedCanvas" xmlns:c="http://schemas.openxmlformats.org/drawingml/2006/chart" xmlns:pic="http://schemas.openxmlformats.org/drawingml/2006/picture" xmlns:a="http://schemas.openxmlformats.org/drawingml/2006/main" xmlns:sl="http://schemas.openxmlformats.org/schemaLibrary/2006/main">
+        <mc:Fallback xmlns:sl="http://schemas.openxmlformats.org/schemaLibrary/2006/main" xmlns:a="http://schemas.openxmlformats.org/drawingml/2006/main" xmlns:pic="http://schemas.openxmlformats.org/drawingml/2006/picture" xmlns:c="http://schemas.openxmlformats.org/drawingml/2006/chart" xmlns:lc="http://schemas.openxmlformats.org/drawingml/2006/lockedCanvas" xmlns:dgm="http://schemas.openxmlformats.org/drawingml/2006/diagram" xmlns:w16du="http://schemas.microsoft.com/office/word/2023/wordml/word16du">
           <w:drawing>
             <wp:anchor allowOverlap="1" behindDoc="0" distB="0" distT="0" distL="114300" distR="114300" hidden="0" layoutInCell="1" locked="0" relativeHeight="0" simplePos="0">
               <wp:simplePos x="0" y="0"/>
@@ -13317,7 +13263,7 @@
 </file>
 
 <file path=word/header3.xml><?xml version="1.0" encoding="utf-8"?>
-<w:hdr xmlns:wpc="http://schemas.microsoft.com/office/word/2010/wordprocessingCanvas" xmlns:cx="http://schemas.microsoft.com/office/drawing/2014/chartex" xmlns:cx1="http://schemas.microsoft.com/office/drawing/2015/9/8/chartex" xmlns:cx2="http://schemas.microsoft.com/office/drawing/2015/10/21/chartex" xmlns:cx3="http://schemas.microsoft.com/office/drawing/2016/5/9/chartex" xmlns:cx4="http://schemas.microsoft.com/office/drawing/2016/5/10/chartex" xmlns:cx5="http://schemas.microsoft.com/office/drawing/2016/5/11/chartex" xmlns:cx6="http://schemas.microsoft.com/office/drawing/2016/5/12/chartex" xmlns:cx7="http://schemas.microsoft.com/office/drawing/2016/5/13/chartex" xmlns:cx8="http://schemas.microsoft.com/office/drawing/2016/5/14/chartex" xmlns:mc="http://schemas.openxmlformats.org/markup-compatibility/2006" xmlns:aink="http://schemas.microsoft.com/office/drawing/2016/ink" xmlns:am3d="http://schemas.microsoft.com/office/drawing/2017/model3d" xmlns:o="urn:schemas-microsoft-com:office:office" xmlns:oel="http://schemas.microsoft.com/office/2019/extlst" xmlns:r="http://schemas.openxmlformats.org/officeDocument/2006/relationships" xmlns:m="http://schemas.openxmlformats.org/officeDocument/2006/math" xmlns:v="urn:schemas-microsoft-com:vml" xmlns:wp14="http://schemas.microsoft.com/office/word/2010/wordprocessingDrawing" xmlns:wp="http://schemas.openxmlformats.org/drawingml/2006/wordprocessingDrawing" xmlns:w10="urn:schemas-microsoft-com:office:word" xmlns:w="http://schemas.openxmlformats.org/wordprocessingml/2006/main" xmlns:w14="http://schemas.microsoft.com/office/word/2010/wordml" xmlns:w15="http://schemas.microsoft.com/office/word/2012/wordml" xmlns:w16cex="http://schemas.microsoft.com/office/word/2018/wordml/cex" xmlns:w16cid="http://schemas.microsoft.com/office/word/2016/wordml/cid" xmlns:w16="http://schemas.microsoft.com/office/word/2018/wordml" xmlns:w16du="http://schemas.microsoft.com/office/word/2023/wordml/word16du" xmlns:w16sdtdh="http://schemas.microsoft.com/office/word/2020/wordml/sdtdatahash" xmlns:w16se="http://schemas.microsoft.com/office/word/2015/wordml/symex" xmlns:wpg="http://schemas.microsoft.com/office/word/2010/wordprocessingGroup" xmlns:wpi="http://schemas.microsoft.com/office/word/2010/wordprocessingInk" xmlns:wne="http://schemas.microsoft.com/office/word/2006/wordml" xmlns:wps="http://schemas.microsoft.com/office/word/2010/wordprocessingShape" mc:Ignorable="w14 w15 w16se w16cid w16 w16cex w16sdtdh wp14">
+<w:hdr xmlns:wpc="http://schemas.microsoft.com/office/word/2010/wordprocessingCanvas" xmlns:cx="http://schemas.microsoft.com/office/drawing/2014/chartex" xmlns:cx1="http://schemas.microsoft.com/office/drawing/2015/9/8/chartex" xmlns:cx2="http://schemas.microsoft.com/office/drawing/2015/10/21/chartex" xmlns:cx3="http://schemas.microsoft.com/office/drawing/2016/5/9/chartex" xmlns:cx4="http://schemas.microsoft.com/office/drawing/2016/5/10/chartex" xmlns:cx5="http://schemas.microsoft.com/office/drawing/2016/5/11/chartex" xmlns:cx6="http://schemas.microsoft.com/office/drawing/2016/5/12/chartex" xmlns:cx7="http://schemas.microsoft.com/office/drawing/2016/5/13/chartex" xmlns:cx8="http://schemas.microsoft.com/office/drawing/2016/5/14/chartex" xmlns:mc="http://schemas.openxmlformats.org/markup-compatibility/2006" xmlns:aink="http://schemas.microsoft.com/office/drawing/2016/ink" xmlns:am3d="http://schemas.microsoft.com/office/drawing/2017/model3d" xmlns:o="urn:schemas-microsoft-com:office:office" xmlns:oel="http://schemas.microsoft.com/office/2019/extlst" xmlns:r="http://schemas.openxmlformats.org/officeDocument/2006/relationships" xmlns:m="http://schemas.openxmlformats.org/officeDocument/2006/math" xmlns:v="urn:schemas-microsoft-com:vml" xmlns:wp14="http://schemas.microsoft.com/office/word/2010/wordprocessingDrawing" xmlns:wp="http://schemas.openxmlformats.org/drawingml/2006/wordprocessingDrawing" xmlns:w10="urn:schemas-microsoft-com:office:word" xmlns:w="http://schemas.openxmlformats.org/wordprocessingml/2006/main" xmlns:w14="http://schemas.microsoft.com/office/word/2010/wordml" xmlns:w15="http://schemas.microsoft.com/office/word/2012/wordml" xmlns:w16cex="http://schemas.microsoft.com/office/word/2018/wordml/cex" xmlns:w16cid="http://schemas.microsoft.com/office/word/2016/wordml/cid" xmlns:w16="http://schemas.microsoft.com/office/word/2018/wordml" xmlns:w16sdtdh="http://schemas.microsoft.com/office/word/2020/wordml/sdtdatahash" xmlns:w16se="http://schemas.microsoft.com/office/word/2015/wordml/symex" xmlns:wpg="http://schemas.microsoft.com/office/word/2010/wordprocessingGroup" xmlns:wpi="http://schemas.microsoft.com/office/word/2010/wordprocessingInk" xmlns:wne="http://schemas.microsoft.com/office/word/2006/wordml" xmlns:wps="http://schemas.microsoft.com/office/word/2010/wordprocessingShape" mc:Ignorable="w14 w15 w16se w16cid w16 w16cex w16sdtdh wp14">
   <w:p>
     <w:pPr>
       <w:pBdr>
@@ -13340,7 +13286,7 @@
 </file>
 
 <file path=word/numbering.xml><?xml version="1.0" encoding="utf-8"?>
-<w:numbering xmlns:wpc="http://schemas.microsoft.com/office/word/2010/wordprocessingCanvas" xmlns:cx="http://schemas.microsoft.com/office/drawing/2014/chartex" xmlns:cx1="http://schemas.microsoft.com/office/drawing/2015/9/8/chartex" xmlns:cx2="http://schemas.microsoft.com/office/drawing/2015/10/21/chartex" xmlns:cx3="http://schemas.microsoft.com/office/drawing/2016/5/9/chartex" xmlns:cx4="http://schemas.microsoft.com/office/drawing/2016/5/10/chartex" xmlns:cx5="http://schemas.microsoft.com/office/drawing/2016/5/11/chartex" xmlns:cx6="http://schemas.microsoft.com/office/drawing/2016/5/12/chartex" xmlns:cx7="http://schemas.microsoft.com/office/drawing/2016/5/13/chartex" xmlns:cx8="http://schemas.microsoft.com/office/drawing/2016/5/14/chartex" xmlns:mc="http://schemas.openxmlformats.org/markup-compatibility/2006" xmlns:aink="http://schemas.microsoft.com/office/drawing/2016/ink" xmlns:am3d="http://schemas.microsoft.com/office/drawing/2017/model3d" xmlns:o="urn:schemas-microsoft-com:office:office" xmlns:oel="http://schemas.microsoft.com/office/2019/extlst" xmlns:r="http://schemas.openxmlformats.org/officeDocument/2006/relationships" xmlns:m="http://schemas.openxmlformats.org/officeDocument/2006/math" xmlns:v="urn:schemas-microsoft-com:vml" xmlns:wp14="http://schemas.microsoft.com/office/word/2010/wordprocessingDrawing" xmlns:wp="http://schemas.openxmlformats.org/drawingml/2006/wordprocessingDrawing" xmlns:w10="urn:schemas-microsoft-com:office:word" xmlns:w="http://schemas.openxmlformats.org/wordprocessingml/2006/main" xmlns:w14="http://schemas.microsoft.com/office/word/2010/wordml" xmlns:w15="http://schemas.microsoft.com/office/word/2012/wordml" xmlns:w16cex="http://schemas.microsoft.com/office/word/2018/wordml/cex" xmlns:w16cid="http://schemas.microsoft.com/office/word/2016/wordml/cid" xmlns:w16="http://schemas.microsoft.com/office/word/2018/wordml" xmlns:w16du="http://schemas.microsoft.com/office/word/2023/wordml/word16du" xmlns:w16sdtdh="http://schemas.microsoft.com/office/word/2020/wordml/sdtdatahash" xmlns:w16se="http://schemas.microsoft.com/office/word/2015/wordml/symex" xmlns:wpg="http://schemas.microsoft.com/office/word/2010/wordprocessingGroup" xmlns:wpi="http://schemas.microsoft.com/office/word/2010/wordprocessingInk" xmlns:wne="http://schemas.microsoft.com/office/word/2006/wordml" xmlns:wps="http://schemas.microsoft.com/office/word/2010/wordprocessingShape" mc:Ignorable="w14 w15 w16se w16cid w16 w16cex w16sdtdh wp14">
+<w:numbering xmlns:wpc="http://schemas.microsoft.com/office/word/2010/wordprocessingCanvas" xmlns:cx="http://schemas.microsoft.com/office/drawing/2014/chartex" xmlns:cx1="http://schemas.microsoft.com/office/drawing/2015/9/8/chartex" xmlns:cx2="http://schemas.microsoft.com/office/drawing/2015/10/21/chartex" xmlns:cx3="http://schemas.microsoft.com/office/drawing/2016/5/9/chartex" xmlns:cx4="http://schemas.microsoft.com/office/drawing/2016/5/10/chartex" xmlns:cx5="http://schemas.microsoft.com/office/drawing/2016/5/11/chartex" xmlns:cx6="http://schemas.microsoft.com/office/drawing/2016/5/12/chartex" xmlns:cx7="http://schemas.microsoft.com/office/drawing/2016/5/13/chartex" xmlns:cx8="http://schemas.microsoft.com/office/drawing/2016/5/14/chartex" xmlns:mc="http://schemas.openxmlformats.org/markup-compatibility/2006" xmlns:aink="http://schemas.microsoft.com/office/drawing/2016/ink" xmlns:am3d="http://schemas.microsoft.com/office/drawing/2017/model3d" xmlns:o="urn:schemas-microsoft-com:office:office" xmlns:oel="http://schemas.microsoft.com/office/2019/extlst" xmlns:r="http://schemas.openxmlformats.org/officeDocument/2006/relationships" xmlns:m="http://schemas.openxmlformats.org/officeDocument/2006/math" xmlns:v="urn:schemas-microsoft-com:vml" xmlns:wp14="http://schemas.microsoft.com/office/word/2010/wordprocessingDrawing" xmlns:wp="http://schemas.openxmlformats.org/drawingml/2006/wordprocessingDrawing" xmlns:w10="urn:schemas-microsoft-com:office:word" xmlns:w="http://schemas.openxmlformats.org/wordprocessingml/2006/main" xmlns:w14="http://schemas.microsoft.com/office/word/2010/wordml" xmlns:w15="http://schemas.microsoft.com/office/word/2012/wordml" xmlns:w16cex="http://schemas.microsoft.com/office/word/2018/wordml/cex" xmlns:w16cid="http://schemas.microsoft.com/office/word/2016/wordml/cid" xmlns:w16="http://schemas.microsoft.com/office/word/2018/wordml" xmlns:w16sdtdh="http://schemas.microsoft.com/office/word/2020/wordml/sdtdatahash" xmlns:w16se="http://schemas.microsoft.com/office/word/2015/wordml/symex" xmlns:wpg="http://schemas.microsoft.com/office/word/2010/wordprocessingGroup" xmlns:wpi="http://schemas.microsoft.com/office/word/2010/wordprocessingInk" xmlns:wne="http://schemas.microsoft.com/office/word/2006/wordml" xmlns:wps="http://schemas.microsoft.com/office/word/2010/wordprocessingShape" mc:Ignorable="w14 w15 w16se w16cid w16 w16cex w16sdtdh wp14">
   <w:abstractNum w:abstractNumId="0" w15:restartNumberingAfterBreak="0">
     <w:nsid w:val="3EDE11B0"/>
     <w:multiLevelType w:val="multilevel"/>

</xml_diff>

<commit_message>
menambahkan fungsi penjadwalan dan request
</commit_message>
<xml_diff>
--- a/public/uploads/template_ba_kp/template_ba_kp.docx
+++ b/public/uploads/template_ba_kp/template_ba_kp.docx
@@ -2175,7 +2175,6 @@
               </w:rPr>
               <w:t>${</w:t>
             </w:r>
-            <w:proofErr w:type="spellStart"/>
             <w:r>
               <w:rPr>
                 <w:rFonts w:ascii="Times New Roman" w:eastAsia="Times New Roman" w:hAnsi="Times New Roman" w:cs="Times New Roman"/>
@@ -2184,7 +2183,6 @@
               </w:rPr>
               <w:t>dosen_pembimbing_pkl</w:t>
             </w:r>
-            <w:proofErr w:type="spellEnd"/>
             <w:r>
               <w:rPr>
                 <w:rFonts w:ascii="Times New Roman" w:eastAsia="Times New Roman" w:hAnsi="Times New Roman" w:cs="Times New Roman"/>
@@ -2730,7 +2728,6 @@
         </w:rPr>
         <w:t>nip_</w:t>
       </w:r>
-      <w:proofErr w:type="spellStart"/>
       <w:r>
         <w:rPr>
           <w:rFonts w:ascii="Times New Roman" w:eastAsia="Times New Roman" w:hAnsi="Times New Roman" w:cs="Times New Roman"/>
@@ -2739,7 +2736,6 @@
         </w:rPr>
         <w:t>dosen_pembimbing_pkl</w:t>
       </w:r>
-      <w:proofErr w:type="spellEnd"/>
       <w:r>
         <w:rPr>
           <w:rFonts w:ascii="Times New Roman" w:eastAsia="Times New Roman" w:hAnsi="Times New Roman" w:cs="Times New Roman"/>
@@ -2779,7 +2775,6 @@
         </w:rPr>
         <w:t>nip_</w:t>
       </w:r>
-      <w:proofErr w:type="spellStart"/>
       <w:r>
         <w:rPr>
           <w:rFonts w:ascii="Times New Roman" w:eastAsia="Times New Roman" w:hAnsi="Times New Roman" w:cs="Times New Roman"/>
@@ -2788,7 +2783,6 @@
         </w:rPr>
         <w:t>dosen_pembimbing_akademik</w:t>
       </w:r>
-      <w:proofErr w:type="spellEnd"/>
       <w:r>
         <w:rPr>
           <w:rFonts w:ascii="Times New Roman" w:eastAsia="Times New Roman" w:hAnsi="Times New Roman" w:cs="Times New Roman"/>
@@ -3265,7 +3259,39 @@
                 <w:color w:val="000000"/>
                 <w:lang w:val="ms-MY"/>
               </w:rPr>
-              <w:t>${nama}</w:t>
+              <w:t>${nama</w:t>
+            </w:r>
+            <w:r>
+              <w:rPr>
+                <w:rFonts w:ascii="Times New Roman" w:eastAsia="Times New Roman" w:hAnsi="Times New Roman" w:cs="Times New Roman"/>
+                <w:color w:val="000000"/>
+                <w:lang w:val="ms-MY"/>
+              </w:rPr>
+              <w:t>_</w:t>
+            </w:r>
+            <w:r>
+              <w:rPr>
+                <w:rFonts w:ascii="Times New Roman" w:eastAsia="Times New Roman" w:hAnsi="Times New Roman" w:cs="Times New Roman"/>
+                <w:color w:val="000000"/>
+                <w:lang w:val="ms"/>
+              </w:rPr>
+              <w:t xml:space="preserve"> </w:t>
+            </w:r>
+            <w:r>
+              <w:rPr>
+                <w:rFonts w:ascii="Times New Roman" w:eastAsia="Times New Roman" w:hAnsi="Times New Roman" w:cs="Times New Roman"/>
+                <w:color w:val="000000"/>
+                <w:lang w:val="ms"/>
+              </w:rPr>
+              <w:t>mahasiswa</w:t>
+            </w:r>
+            <w:r>
+              <w:rPr>
+                <w:rFonts w:ascii="Times New Roman" w:eastAsia="Times New Roman" w:hAnsi="Times New Roman" w:cs="Times New Roman"/>
+                <w:color w:val="000000"/>
+                <w:lang w:val="ms-MY"/>
+              </w:rPr>
+              <w:t>}</w:t>
             </w:r>
           </w:p>
         </w:tc>
@@ -3360,7 +3386,30 @@
                 <w:rFonts w:ascii="Times New Roman" w:eastAsia="Times New Roman" w:hAnsi="Times New Roman" w:cs="Times New Roman"/>
                 <w:color w:val="000000"/>
               </w:rPr>
-              <w:t>${judul_pkl}</w:t>
+              <w:t>${judul_</w:t>
+            </w:r>
+            <w:r>
+              <w:rPr>
+                <w:rFonts w:ascii="Times New Roman" w:eastAsia="Times New Roman" w:hAnsi="Times New Roman" w:cs="Times New Roman"/>
+                <w:color w:val="000000"/>
+                <w:lang w:val="ms"/>
+              </w:rPr>
+              <w:t xml:space="preserve"> </w:t>
+            </w:r>
+            <w:r>
+              <w:rPr>
+                <w:rFonts w:ascii="Times New Roman" w:eastAsia="Times New Roman" w:hAnsi="Times New Roman" w:cs="Times New Roman"/>
+                <w:color w:val="000000"/>
+                <w:lang w:val="ms"/>
+              </w:rPr>
+              <w:t>kp</w:t>
+            </w:r>
+            <w:r>
+              <w:rPr>
+                <w:rFonts w:ascii="Times New Roman" w:eastAsia="Times New Roman" w:hAnsi="Times New Roman" w:cs="Times New Roman"/>
+                <w:color w:val="000000"/>
+              </w:rPr>
+              <w:t>}</w:t>
             </w:r>
           </w:p>
         </w:tc>
@@ -3501,25 +3550,7 @@
                 <w:color w:val="000000"/>
                 <w:lang w:val="en-US"/>
               </w:rPr>
-              <w:t xml:space="preserve"> ${</w:t>
-            </w:r>
-            <w:proofErr w:type="spellStart"/>
-            <w:r>
-              <w:rPr>
-                <w:rFonts w:ascii="Times New Roman" w:eastAsia="Times New Roman" w:hAnsi="Times New Roman" w:cs="Times New Roman"/>
-                <w:color w:val="000000"/>
-                <w:lang w:val="en-US"/>
-              </w:rPr>
-              <w:t>hari</w:t>
-            </w:r>
-            <w:proofErr w:type="spellEnd"/>
-            <w:r>
-              <w:rPr>
-                <w:rFonts w:ascii="Times New Roman" w:eastAsia="Times New Roman" w:hAnsi="Times New Roman" w:cs="Times New Roman"/>
-                <w:color w:val="000000"/>
-                <w:lang w:val="en-US"/>
-              </w:rPr>
-              <w:t>}</w:t>
+              <w:t xml:space="preserve"> ${hari}</w:t>
             </w:r>
           </w:p>
         </w:tc>
@@ -3549,23 +3580,7 @@
                 <w:rFonts w:ascii="Times New Roman" w:eastAsia="Times New Roman" w:hAnsi="Times New Roman" w:cs="Times New Roman"/>
                 <w:lang w:val="en-US"/>
               </w:rPr>
-              <w:t xml:space="preserve"> ${</w:t>
-            </w:r>
-            <w:proofErr w:type="spellStart"/>
-            <w:r>
-              <w:rPr>
-                <w:rFonts w:ascii="Times New Roman" w:eastAsia="Times New Roman" w:hAnsi="Times New Roman" w:cs="Times New Roman"/>
-                <w:lang w:val="en-US"/>
-              </w:rPr>
-              <w:t>tgl_seminar_kp</w:t>
-            </w:r>
-            <w:proofErr w:type="spellEnd"/>
-            <w:r>
-              <w:rPr>
-                <w:rFonts w:ascii="Times New Roman" w:eastAsia="Times New Roman" w:hAnsi="Times New Roman" w:cs="Times New Roman"/>
-                <w:lang w:val="en-US"/>
-              </w:rPr>
-              <w:t>}</w:t>
+              <w:t xml:space="preserve"> ${tgl_seminar_kp}</w:t>
             </w:r>
           </w:p>
         </w:tc>
@@ -3737,25 +3752,7 @@
                 <w:color w:val="000000"/>
                 <w:lang w:val="en-US"/>
               </w:rPr>
-              <w:t>${</w:t>
-            </w:r>
-            <w:proofErr w:type="spellStart"/>
-            <w:r>
-              <w:rPr>
-                <w:rFonts w:ascii="Times New Roman" w:eastAsia="Times New Roman" w:hAnsi="Times New Roman" w:cs="Times New Roman"/>
-                <w:color w:val="000000"/>
-                <w:lang w:val="en-US"/>
-              </w:rPr>
-              <w:t>lokasi</w:t>
-            </w:r>
-            <w:proofErr w:type="spellEnd"/>
-            <w:r>
-              <w:rPr>
-                <w:rFonts w:ascii="Times New Roman" w:eastAsia="Times New Roman" w:hAnsi="Times New Roman" w:cs="Times New Roman"/>
-                <w:color w:val="000000"/>
-                <w:lang w:val="en-US"/>
-              </w:rPr>
-              <w:t>}</w:t>
+              <w:t>${lokasi}</w:t>
             </w:r>
           </w:p>
         </w:tc>
@@ -4738,7 +4735,6 @@
               </w:rPr>
               <w:t>${judul_</w:t>
             </w:r>
-            <w:proofErr w:type="spellStart"/>
             <w:r>
               <w:rPr>
                 <w:rFonts w:ascii="Times New Roman" w:eastAsia="Times New Roman" w:hAnsi="Times New Roman" w:cs="Times New Roman"/>
@@ -4747,7 +4743,6 @@
               </w:rPr>
               <w:t>kp</w:t>
             </w:r>
-            <w:proofErr w:type="spellEnd"/>
             <w:r>
               <w:rPr>
                 <w:rFonts w:ascii="Times New Roman" w:eastAsia="Times New Roman" w:hAnsi="Times New Roman" w:cs="Times New Roman"/>
@@ -6174,7 +6169,6 @@
               </w:rPr>
               <w:t>${judul_</w:t>
             </w:r>
-            <w:proofErr w:type="spellStart"/>
             <w:r>
               <w:rPr>
                 <w:rFonts w:ascii="Times New Roman" w:eastAsia="Times New Roman" w:hAnsi="Times New Roman" w:cs="Times New Roman"/>
@@ -6183,7 +6177,6 @@
               </w:rPr>
               <w:t>kp</w:t>
             </w:r>
-            <w:proofErr w:type="spellEnd"/>
             <w:r>
               <w:rPr>
                 <w:rFonts w:ascii="Times New Roman" w:eastAsia="Times New Roman" w:hAnsi="Times New Roman" w:cs="Times New Roman"/>
@@ -9683,7 +9676,6 @@
               </w:rPr>
               <w:t>${judul_</w:t>
             </w:r>
-            <w:proofErr w:type="spellStart"/>
             <w:r>
               <w:rPr>
                 <w:rFonts w:ascii="Times New Roman" w:eastAsia="Times New Roman" w:hAnsi="Times New Roman" w:cs="Times New Roman"/>
@@ -9692,7 +9684,6 @@
               </w:rPr>
               <w:t>kp</w:t>
             </w:r>
-            <w:proofErr w:type="spellEnd"/>
             <w:r>
               <w:rPr>
                 <w:rFonts w:ascii="Times New Roman" w:eastAsia="Times New Roman" w:hAnsi="Times New Roman" w:cs="Times New Roman"/>
@@ -9837,6 +9828,29 @@
                 <w:color w:val="000000"/>
               </w:rPr>
             </w:pPr>
+            <w:r>
+              <w:rPr>
+                <w:rFonts w:ascii="Times New Roman" w:eastAsia="Times New Roman" w:hAnsi="Times New Roman" w:cs="Times New Roman"/>
+                <w:color w:val="000000"/>
+                <w:lang w:val="en-US"/>
+              </w:rPr>
+              <w:t>${hari}</w:t>
+            </w:r>
+            <w:r>
+              <w:rPr>
+                <w:rFonts w:ascii="Times New Roman" w:eastAsia="Times New Roman" w:hAnsi="Times New Roman" w:cs="Times New Roman"/>
+                <w:color w:val="000000"/>
+                <w:lang w:val="en-US"/>
+              </w:rPr>
+              <w:t xml:space="preserve">, </w:t>
+            </w:r>
+            <w:r>
+              <w:rPr>
+                <w:rFonts w:ascii="Times New Roman" w:eastAsia="Times New Roman" w:hAnsi="Times New Roman" w:cs="Times New Roman"/>
+                <w:lang w:val="en-US"/>
+              </w:rPr>
+              <w:t>${tgl_seminar_kp}</w:t>
+            </w:r>
           </w:p>
         </w:tc>
       </w:tr>
@@ -13196,7 +13210,7 @@
             </wp:anchor>
           </w:drawing>
         </mc:Choice>
-        <mc:Fallback xmlns:sl="http://schemas.openxmlformats.org/schemaLibrary/2006/main" xmlns:a="http://schemas.openxmlformats.org/drawingml/2006/main" xmlns:pic="http://schemas.openxmlformats.org/drawingml/2006/picture" xmlns:c="http://schemas.openxmlformats.org/drawingml/2006/chart" xmlns:lc="http://schemas.openxmlformats.org/drawingml/2006/lockedCanvas" xmlns:dgm="http://schemas.openxmlformats.org/drawingml/2006/diagram" xmlns:w16du="http://schemas.microsoft.com/office/word/2023/wordml/word16du">
+        <mc:Fallback xmlns:w16du="http://schemas.microsoft.com/office/word/2023/wordml/word16du" xmlns:dgm="http://schemas.openxmlformats.org/drawingml/2006/diagram" xmlns:lc="http://schemas.openxmlformats.org/drawingml/2006/lockedCanvas" xmlns:c="http://schemas.openxmlformats.org/drawingml/2006/chart" xmlns:pic="http://schemas.openxmlformats.org/drawingml/2006/picture" xmlns:a="http://schemas.openxmlformats.org/drawingml/2006/main" xmlns:sl="http://schemas.openxmlformats.org/schemaLibrary/2006/main">
           <w:drawing>
             <wp:anchor allowOverlap="1" behindDoc="0" distB="0" distT="0" distL="114300" distR="114300" hidden="0" layoutInCell="1" locked="0" relativeHeight="0" simplePos="0">
               <wp:simplePos x="0" y="0"/>

</xml_diff>

<commit_message>
tambahkan modul kinerja dosen
</commit_message>
<xml_diff>
--- a/public/uploads/template_ba_kp/template_ba_kp.docx
+++ b/public/uploads/template_ba_kp/template_ba_kp.docx
@@ -3275,15 +3275,7 @@
                 <w:color w:val="000000"/>
                 <w:lang w:val="ms"/>
               </w:rPr>
-              <w:t xml:space="preserve"> </w:t>
-            </w:r>
-            <w:r>
-              <w:rPr>
-                <w:rFonts w:ascii="Times New Roman" w:eastAsia="Times New Roman" w:hAnsi="Times New Roman" w:cs="Times New Roman"/>
-                <w:color w:val="000000"/>
-                <w:lang w:val="ms"/>
-              </w:rPr>
-              <w:t>mahasiswa</w:t>
+              <w:t xml:space="preserve"> mahasiswa</w:t>
             </w:r>
             <w:r>
               <w:rPr>
@@ -3394,15 +3386,7 @@
                 <w:color w:val="000000"/>
                 <w:lang w:val="ms"/>
               </w:rPr>
-              <w:t xml:space="preserve"> </w:t>
-            </w:r>
-            <w:r>
-              <w:rPr>
-                <w:rFonts w:ascii="Times New Roman" w:eastAsia="Times New Roman" w:hAnsi="Times New Roman" w:cs="Times New Roman"/>
-                <w:color w:val="000000"/>
-                <w:lang w:val="ms"/>
-              </w:rPr>
-              <w:t>kp</w:t>
+              <w:t xml:space="preserve"> kp</w:t>
             </w:r>
             <w:r>
               <w:rPr>
@@ -8748,44 +8732,7 @@
           <w:color w:val="000000"/>
         </w:rPr>
         <w:tab/>
-        <w:t>: A</w:t>
-      </w:r>
-      <w:r>
-        <w:rPr>
-          <w:rFonts w:ascii="Times New Roman" w:eastAsia="Times New Roman" w:hAnsi="Times New Roman" w:cs="Times New Roman"/>
-          <w:color w:val="000000"/>
-        </w:rPr>
-        <w:tab/>
-        <w:t>: &gt;76</w:t>
-      </w:r>
-      <w:r>
-        <w:rPr>
-          <w:rFonts w:ascii="Times New Roman" w:eastAsia="Times New Roman" w:hAnsi="Times New Roman" w:cs="Times New Roman"/>
-          <w:color w:val="000000"/>
-        </w:rPr>
-        <w:tab/>
-      </w:r>
-      <w:r>
-        <w:rPr>
-          <w:rFonts w:ascii="Times New Roman" w:eastAsia="Times New Roman" w:hAnsi="Times New Roman" w:cs="Times New Roman"/>
-          <w:color w:val="000000"/>
-        </w:rPr>
-        <w:tab/>
-      </w:r>
-      <w:r>
-        <w:rPr>
-          <w:rFonts w:ascii="Times New Roman" w:eastAsia="Times New Roman" w:hAnsi="Times New Roman" w:cs="Times New Roman"/>
-          <w:color w:val="000000"/>
-        </w:rPr>
-        <w:tab/>
-      </w:r>
-      <w:r>
-        <w:rPr>
-          <w:rFonts w:ascii="Times New Roman" w:eastAsia="Times New Roman" w:hAnsi="Times New Roman" w:cs="Times New Roman"/>
-          <w:color w:val="000000"/>
-        </w:rPr>
-        <w:tab/>
-        <w:t>Bandar Lampung, .........................</w:t>
+        <w:t xml:space="preserve">: </w:t>
       </w:r>
     </w:p>
     <w:p>
@@ -8813,7 +8760,21 @@
           <w:color w:val="000000"/>
         </w:rPr>
         <w:tab/>
-        <w:t xml:space="preserve">  B+</w:t>
+      </w:r>
+      <w:r>
+        <w:rPr>
+          <w:rFonts w:ascii="Times New Roman" w:eastAsia="Times New Roman" w:hAnsi="Times New Roman" w:cs="Times New Roman"/>
+          <w:color w:val="000000"/>
+          <w:lang w:val="en-US"/>
+        </w:rPr>
+        <w:t xml:space="preserve">  </w:t>
+      </w:r>
+      <w:r>
+        <w:rPr>
+          <w:rFonts w:ascii="Times New Roman" w:eastAsia="Times New Roman" w:hAnsi="Times New Roman" w:cs="Times New Roman"/>
+          <w:color w:val="000000"/>
+        </w:rPr>
+        <w:t>A</w:t>
       </w:r>
       <w:r>
         <w:rPr>
@@ -8821,7 +8782,7 @@
           <w:color w:val="000000"/>
         </w:rPr>
         <w:tab/>
-        <w:t>: &gt;71 – 76</w:t>
+        <w:t>: &gt;76</w:t>
       </w:r>
       <w:r>
         <w:rPr>
@@ -8843,7 +8804,14 @@
           <w:color w:val="000000"/>
         </w:rPr>
         <w:tab/>
-        <w:t>Mengetahui,</w:t>
+      </w:r>
+      <w:r>
+        <w:rPr>
+          <w:rFonts w:ascii="Times New Roman" w:eastAsia="Times New Roman" w:hAnsi="Times New Roman" w:cs="Times New Roman"/>
+          <w:color w:val="000000"/>
+        </w:rPr>
+        <w:tab/>
+        <w:t>Bandar Lampung, .........................</w:t>
       </w:r>
     </w:p>
     <w:p>
@@ -8871,7 +8839,7 @@
           <w:color w:val="000000"/>
         </w:rPr>
         <w:tab/>
-        <w:t xml:space="preserve">  B</w:t>
+        <w:t xml:space="preserve">  B+</w:t>
       </w:r>
       <w:r>
         <w:rPr>
@@ -8879,7 +8847,7 @@
           <w:color w:val="000000"/>
         </w:rPr>
         <w:tab/>
-        <w:t>: &gt;66 – 71</w:t>
+        <w:t>: &gt;71 – 76</w:t>
       </w:r>
       <w:r>
         <w:rPr>
@@ -8901,20 +8869,7 @@
           <w:color w:val="000000"/>
         </w:rPr>
         <w:tab/>
-      </w:r>
-      <w:r>
-        <w:rPr>
-          <w:rFonts w:ascii="Times New Roman" w:eastAsia="Times New Roman" w:hAnsi="Times New Roman" w:cs="Times New Roman"/>
-        </w:rPr>
-        <w:t>Ketua Jurusan (</w:t>
-      </w:r>
-      <w:r>
-        <w:rPr>
-          <w:rFonts w:ascii="Times New Roman" w:eastAsia="Times New Roman" w:hAnsi="Times New Roman" w:cs="Times New Roman"/>
-          <w:i/>
-          <w:color w:val="000000"/>
-        </w:rPr>
-        <w:t>Head of Department)</w:t>
+        <w:t>Mengetahui,</w:t>
       </w:r>
     </w:p>
     <w:p>
@@ -8942,6 +8897,77 @@
           <w:color w:val="000000"/>
         </w:rPr>
         <w:tab/>
+        <w:t xml:space="preserve">  B</w:t>
+      </w:r>
+      <w:r>
+        <w:rPr>
+          <w:rFonts w:ascii="Times New Roman" w:eastAsia="Times New Roman" w:hAnsi="Times New Roman" w:cs="Times New Roman"/>
+          <w:color w:val="000000"/>
+        </w:rPr>
+        <w:tab/>
+        <w:t>: &gt;66 – 71</w:t>
+      </w:r>
+      <w:r>
+        <w:rPr>
+          <w:rFonts w:ascii="Times New Roman" w:eastAsia="Times New Roman" w:hAnsi="Times New Roman" w:cs="Times New Roman"/>
+          <w:color w:val="000000"/>
+        </w:rPr>
+        <w:tab/>
+      </w:r>
+      <w:r>
+        <w:rPr>
+          <w:rFonts w:ascii="Times New Roman" w:eastAsia="Times New Roman" w:hAnsi="Times New Roman" w:cs="Times New Roman"/>
+          <w:color w:val="000000"/>
+        </w:rPr>
+        <w:tab/>
+      </w:r>
+      <w:r>
+        <w:rPr>
+          <w:rFonts w:ascii="Times New Roman" w:eastAsia="Times New Roman" w:hAnsi="Times New Roman" w:cs="Times New Roman"/>
+          <w:color w:val="000000"/>
+        </w:rPr>
+        <w:tab/>
+      </w:r>
+      <w:r>
+        <w:rPr>
+          <w:rFonts w:ascii="Times New Roman" w:eastAsia="Times New Roman" w:hAnsi="Times New Roman" w:cs="Times New Roman"/>
+        </w:rPr>
+        <w:t>Ketua Jurusan (</w:t>
+      </w:r>
+      <w:r>
+        <w:rPr>
+          <w:rFonts w:ascii="Times New Roman" w:eastAsia="Times New Roman" w:hAnsi="Times New Roman" w:cs="Times New Roman"/>
+          <w:i/>
+          <w:color w:val="000000"/>
+        </w:rPr>
+        <w:t>Head of Department)</w:t>
+      </w:r>
+    </w:p>
+    <w:p>
+      <w:pPr>
+        <w:tabs>
+          <w:tab w:val="left" w:pos="0"/>
+        </w:tabs>
+        <w:spacing w:after="0"/>
+        <w:ind w:hanging="2"/>
+        <w:rPr>
+          <w:rFonts w:ascii="Times New Roman" w:eastAsia="Times New Roman" w:hAnsi="Times New Roman" w:cs="Times New Roman"/>
+          <w:color w:val="000000"/>
+        </w:rPr>
+      </w:pPr>
+      <w:r>
+        <w:rPr>
+          <w:rFonts w:ascii="Times New Roman" w:eastAsia="Times New Roman" w:hAnsi="Times New Roman" w:cs="Times New Roman"/>
+          <w:color w:val="000000"/>
+        </w:rPr>
+        <w:tab/>
+      </w:r>
+      <w:r>
+        <w:rPr>
+          <w:rFonts w:ascii="Times New Roman" w:eastAsia="Times New Roman" w:hAnsi="Times New Roman" w:cs="Times New Roman"/>
+          <w:color w:val="000000"/>
+        </w:rPr>
+        <w:tab/>
         <w:t xml:space="preserve">  C+</w:t>
       </w:r>
       <w:r>
@@ -8977,18 +9003,26 @@
     <w:p>
       <w:pPr>
         <w:spacing w:after="0"/>
-        <w:ind w:left="720" w:firstLine="720"/>
-        <w:rPr>
-          <w:rFonts w:ascii="Times New Roman" w:eastAsia="Times New Roman" w:hAnsi="Times New Roman" w:cs="Times New Roman"/>
-          <w:color w:val="000000"/>
-        </w:rPr>
-      </w:pPr>
-      <w:r>
-        <w:rPr>
-          <w:rFonts w:ascii="Times New Roman" w:eastAsia="Times New Roman" w:hAnsi="Times New Roman" w:cs="Times New Roman"/>
-          <w:color w:val="000000"/>
-        </w:rPr>
-        <w:t xml:space="preserve">  C</w:t>
+        <w:ind w:firstLine="720"/>
+        <w:rPr>
+          <w:rFonts w:ascii="Times New Roman" w:eastAsia="Times New Roman" w:hAnsi="Times New Roman" w:cs="Times New Roman"/>
+          <w:color w:val="000000"/>
+        </w:rPr>
+      </w:pPr>
+      <w:r>
+        <w:rPr>
+          <w:rFonts w:ascii="Times New Roman" w:eastAsia="Times New Roman" w:hAnsi="Times New Roman" w:cs="Times New Roman"/>
+          <w:color w:val="000000"/>
+          <w:lang w:val="en-US"/>
+        </w:rPr>
+        <w:t xml:space="preserve">  </w:t>
+      </w:r>
+      <w:r>
+        <w:rPr>
+          <w:rFonts w:ascii="Times New Roman" w:eastAsia="Times New Roman" w:hAnsi="Times New Roman" w:cs="Times New Roman"/>
+          <w:color w:val="000000"/>
+        </w:rPr>
+        <w:t>C</w:t>
       </w:r>
       <w:r>
         <w:rPr>
@@ -9834,15 +9868,7 @@
                 <w:color w:val="000000"/>
                 <w:lang w:val="en-US"/>
               </w:rPr>
-              <w:t>${hari}</w:t>
-            </w:r>
-            <w:r>
-              <w:rPr>
-                <w:rFonts w:ascii="Times New Roman" w:eastAsia="Times New Roman" w:hAnsi="Times New Roman" w:cs="Times New Roman"/>
-                <w:color w:val="000000"/>
-                <w:lang w:val="en-US"/>
-              </w:rPr>
-              <w:t xml:space="preserve">, </w:t>
+              <w:t xml:space="preserve">${hari}, </w:t>
             </w:r>
             <w:r>
               <w:rPr>
@@ -13210,7 +13236,7 @@
             </wp:anchor>
           </w:drawing>
         </mc:Choice>
-        <mc:Fallback xmlns:w16du="http://schemas.microsoft.com/office/word/2023/wordml/word16du" xmlns:dgm="http://schemas.openxmlformats.org/drawingml/2006/diagram" xmlns:lc="http://schemas.openxmlformats.org/drawingml/2006/lockedCanvas" xmlns:c="http://schemas.openxmlformats.org/drawingml/2006/chart" xmlns:pic="http://schemas.openxmlformats.org/drawingml/2006/picture" xmlns:a="http://schemas.openxmlformats.org/drawingml/2006/main" xmlns:sl="http://schemas.openxmlformats.org/schemaLibrary/2006/main">
+        <mc:Fallback xmlns:sl="http://schemas.openxmlformats.org/schemaLibrary/2006/main" xmlns:a="http://schemas.openxmlformats.org/drawingml/2006/main" xmlns:pic="http://schemas.openxmlformats.org/drawingml/2006/picture" xmlns:c="http://schemas.openxmlformats.org/drawingml/2006/chart" xmlns:lc="http://schemas.openxmlformats.org/drawingml/2006/lockedCanvas" xmlns:dgm="http://schemas.openxmlformats.org/drawingml/2006/diagram" xmlns:w16du="http://schemas.microsoft.com/office/word/2023/wordml/word16du">
           <w:drawing>
             <wp:anchor allowOverlap="1" behindDoc="0" distB="0" distT="0" distL="114300" distR="114300" hidden="0" layoutInCell="1" locked="0" relativeHeight="0" simplePos="0">
               <wp:simplePos x="0" y="0"/>

</xml_diff>

<commit_message>
kembalikan fungsi yang hilang
</commit_message>
<xml_diff>
--- a/public/uploads/template_ba_kp/template_ba_kp.docx
+++ b/public/uploads/template_ba_kp/template_ba_kp.docx
@@ -3275,7 +3275,7 @@
                 <w:color w:val="000000"/>
                 <w:lang w:val="ms"/>
               </w:rPr>
-              <w:t xml:space="preserve"> mahasiswa</w:t>
+              <w:t>mahasiswa</w:t>
             </w:r>
             <w:r>
               <w:rPr>
@@ -3386,7 +3386,7 @@
                 <w:color w:val="000000"/>
                 <w:lang w:val="ms"/>
               </w:rPr>
-              <w:t xml:space="preserve"> kp</w:t>
+              <w:t>kp</w:t>
             </w:r>
             <w:r>
               <w:rPr>
@@ -7956,7 +7956,22 @@
                 <w:rFonts w:ascii="Times New Roman" w:eastAsia="Times New Roman" w:hAnsi="Times New Roman" w:cs="Times New Roman"/>
                 <w:color w:val="000000"/>
               </w:rPr>
-              <w:t>${judul_pkl}</w:t>
+              <w:t>${judul_</w:t>
+            </w:r>
+            <w:r>
+              <w:rPr>
+                <w:rFonts w:ascii="Times New Roman" w:eastAsia="Times New Roman" w:hAnsi="Times New Roman" w:cs="Times New Roman"/>
+                <w:color w:val="000000"/>
+                <w:lang w:val="en-US"/>
+              </w:rPr>
+              <w:t>kp</w:t>
+            </w:r>
+            <w:r>
+              <w:rPr>
+                <w:rFonts w:ascii="Times New Roman" w:eastAsia="Times New Roman" w:hAnsi="Times New Roman" w:cs="Times New Roman"/>
+                <w:color w:val="000000"/>
+              </w:rPr>
+              <w:t>}</w:t>
             </w:r>
           </w:p>
         </w:tc>
@@ -8765,7 +8780,6 @@
         <w:rPr>
           <w:rFonts w:ascii="Times New Roman" w:eastAsia="Times New Roman" w:hAnsi="Times New Roman" w:cs="Times New Roman"/>
           <w:color w:val="000000"/>
-          <w:lang w:val="en-US"/>
         </w:rPr>
         <w:t xml:space="preserve">  </w:t>
       </w:r>
@@ -9013,7 +9027,7 @@
         <w:rPr>
           <w:rFonts w:ascii="Times New Roman" w:eastAsia="Times New Roman" w:hAnsi="Times New Roman" w:cs="Times New Roman"/>
           <w:color w:val="000000"/>
-          <w:lang w:val="en-US"/>
+          <w:lang w:val="pt-BR"/>
         </w:rPr>
         <w:t xml:space="preserve">  </w:t>
       </w:r>
@@ -13236,7 +13250,7 @@
             </wp:anchor>
           </w:drawing>
         </mc:Choice>
-        <mc:Fallback xmlns:sl="http://schemas.openxmlformats.org/schemaLibrary/2006/main" xmlns:a="http://schemas.openxmlformats.org/drawingml/2006/main" xmlns:pic="http://schemas.openxmlformats.org/drawingml/2006/picture" xmlns:c="http://schemas.openxmlformats.org/drawingml/2006/chart" xmlns:lc="http://schemas.openxmlformats.org/drawingml/2006/lockedCanvas" xmlns:dgm="http://schemas.openxmlformats.org/drawingml/2006/diagram" xmlns:w16du="http://schemas.microsoft.com/office/word/2023/wordml/word16du">
+        <mc:Fallback xmlns:w16du="http://schemas.microsoft.com/office/word/2023/wordml/word16du" xmlns:dgm="http://schemas.openxmlformats.org/drawingml/2006/diagram" xmlns:lc="http://schemas.openxmlformats.org/drawingml/2006/lockedCanvas" xmlns:c="http://schemas.openxmlformats.org/drawingml/2006/chart" xmlns:pic="http://schemas.openxmlformats.org/drawingml/2006/picture" xmlns:a="http://schemas.openxmlformats.org/drawingml/2006/main" xmlns:sl="http://schemas.openxmlformats.org/schemaLibrary/2006/main">
           <w:drawing>
             <wp:anchor allowOverlap="1" behindDoc="0" distB="0" distT="0" distL="114300" distR="114300" hidden="0" layoutInCell="1" locked="0" relativeHeight="0" simplePos="0">
               <wp:simplePos x="0" y="0"/>

</xml_diff>